<commit_message>
Revert "#151 Define Rest API naming standard"
This reverts commit 1cac70baff4324c8615407c06249fe63a39b1ea8.
</commit_message>
<xml_diff>
--- a/Documentation/Development/Coding Standard.docx
+++ b/Documentation/Development/Coding Standard.docx
@@ -1,6 +1,6 @@
 
 <file path=word/document.xml><?xml version="1.0" encoding="utf-8"?>
-<w:document xmlns:wpc="http://schemas.microsoft.com/office/word/2010/wordprocessingCanvas" xmlns:mo="http://schemas.microsoft.com/office/mac/office/2008/main" xmlns:mc="http://schemas.openxmlformats.org/markup-compatibility/2006" xmlns:mv="urn:schemas-microsoft-com:mac:vml" xmlns:o="urn:schemas-microsoft-com:office:office" xmlns:r="http://schemas.openxmlformats.org/officeDocument/2006/relationships" xmlns:m="http://schemas.openxmlformats.org/officeDocument/2006/math" xmlns:v="urn:schemas-microsoft-com:vml" xmlns:wp14="http://schemas.microsoft.com/office/word/2010/wordprocessingDrawing" xmlns:wp="http://schemas.openxmlformats.org/drawingml/2006/wordprocessingDrawing" xmlns:w10="urn:schemas-microsoft-com:office:word" xmlns:w="http://schemas.openxmlformats.org/wordprocessingml/2006/main" xmlns:w14="http://schemas.microsoft.com/office/word/2010/wordml" xmlns:w15="http://schemas.microsoft.com/office/word/2012/wordml" xmlns:wpg="http://schemas.microsoft.com/office/word/2010/wordprocessingGroup" xmlns:wpi="http://schemas.microsoft.com/office/word/2010/wordprocessingInk" xmlns:wne="http://schemas.microsoft.com/office/word/2006/wordml" xmlns:wps="http://schemas.microsoft.com/office/word/2010/wordprocessingShape" mc:Ignorable="w14 w15 wp14">
+<w:document xmlns:wpc="http://schemas.microsoft.com/office/word/2010/wordprocessingCanvas" xmlns:mc="http://schemas.openxmlformats.org/markup-compatibility/2006" xmlns:o="urn:schemas-microsoft-com:office:office" xmlns:r="http://schemas.openxmlformats.org/officeDocument/2006/relationships" xmlns:m="http://schemas.openxmlformats.org/officeDocument/2006/math" xmlns:v="urn:schemas-microsoft-com:vml" xmlns:wp14="http://schemas.microsoft.com/office/word/2010/wordprocessingDrawing" xmlns:wp="http://schemas.openxmlformats.org/drawingml/2006/wordprocessingDrawing" xmlns:w10="urn:schemas-microsoft-com:office:word" xmlns:w="http://schemas.openxmlformats.org/wordprocessingml/2006/main" xmlns:w14="http://schemas.microsoft.com/office/word/2010/wordml" xmlns:wpg="http://schemas.microsoft.com/office/word/2010/wordprocessingGroup" xmlns:wpi="http://schemas.microsoft.com/office/word/2010/wordprocessingInk" xmlns:wne="http://schemas.microsoft.com/office/word/2006/wordml" xmlns:wps="http://schemas.microsoft.com/office/word/2010/wordprocessingShape" mc:Ignorable="w14 wp14">
   <w:body>
     <w:p>
       <w:pPr>
@@ -25,7 +25,7 @@
       <w:pPr>
         <w:ind w:left="720"/>
       </w:pPr>
-      <w:hyperlink r:id="rId12" w:history="1">
+      <w:hyperlink r:id="rId13" w:history="1">
         <w:r>
           <w:rPr>
             <w:rStyle w:val="Hyperlink"/>
@@ -34,7 +34,10 @@
         </w:r>
       </w:hyperlink>
     </w:p>
-    <w:p/>
+    <w:p>
+      <w:bookmarkStart w:id="0" w:name="_GoBack"/>
+      <w:bookmarkEnd w:id="0"/>
+    </w:p>
     <w:p>
       <w:pPr>
         <w:pStyle w:val="Heading1"/>
@@ -62,393 +65,6 @@
       </w:r>
     </w:p>
     <w:p/>
-    <w:p>
-      <w:pPr>
-        <w:pStyle w:val="Heading1"/>
-      </w:pPr>
-      <w:r>
-        <w:t>REST API</w:t>
-      </w:r>
-    </w:p>
-    <w:p>
-      <w:pPr>
-        <w:pStyle w:val="Heading2"/>
-        <w:rPr>
-          <w:shd w:val="clear" w:color="auto" w:fill="FFFFFF"/>
-          <w:lang w:val="uk-UA"/>
-        </w:rPr>
-      </w:pPr>
-      <w:r>
-        <w:rPr>
-          <w:shd w:val="clear" w:color="auto" w:fill="FFFFFF"/>
-        </w:rPr>
-        <w:t>General</w:t>
-      </w:r>
-    </w:p>
-    <w:p>
-      <w:r>
-        <w:t xml:space="preserve">Defining a REST API </w:t>
-      </w:r>
-      <w:r>
-        <w:t xml:space="preserve">methods </w:t>
-      </w:r>
-      <w:r>
-        <w:t xml:space="preserve">please follow the OPENAPI Specification: </w:t>
-      </w:r>
-      <w:hyperlink r:id="rId13" w:history="1">
-        <w:r>
-          <w:rPr>
-            <w:rStyle w:val="Hyperlink"/>
-          </w:rPr>
-          <w:t>http://swagger.io/specification/</w:t>
-        </w:r>
-      </w:hyperlink>
-    </w:p>
-    <w:p/>
-    <w:p>
-      <w:pPr>
-        <w:pStyle w:val="Heading2"/>
-        <w:rPr>
-          <w:shd w:val="clear" w:color="auto" w:fill="FFFFFF"/>
-        </w:rPr>
-      </w:pPr>
-      <w:r>
-        <w:rPr>
-          <w:shd w:val="clear" w:color="auto" w:fill="FFFFFF"/>
-        </w:rPr>
-        <w:t>Naming rules:</w:t>
-      </w:r>
-    </w:p>
-    <w:p>
-      <w:r>
-        <w:rPr>
-          <w:shd w:val="clear" w:color="auto" w:fill="FFFFFF"/>
-        </w:rPr>
-        <w:t xml:space="preserve">URI </w:t>
-      </w:r>
-      <w:r>
-        <w:rPr>
-          <w:shd w:val="clear" w:color="auto" w:fill="FFFFFF"/>
-        </w:rPr>
-        <w:t xml:space="preserve">should make </w:t>
-      </w:r>
-      <w:r>
-        <w:rPr>
-          <w:shd w:val="clear" w:color="auto" w:fill="FFFFFF"/>
-        </w:rPr>
-        <w:t xml:space="preserve">sense and adequately describes the resource. URIs </w:t>
-      </w:r>
-      <w:r>
-        <w:rPr>
-          <w:shd w:val="clear" w:color="auto" w:fill="FFFFFF"/>
-        </w:rPr>
-        <w:t>must</w:t>
-      </w:r>
-      <w:r>
-        <w:rPr>
-          <w:shd w:val="clear" w:color="auto" w:fill="FFFFFF"/>
-        </w:rPr>
-        <w:t xml:space="preserve"> follow a predictable, hierarchical structure to enhance understandability and, therefore, usability: predictable in the sense that they're consistent, hierarchical in the sense that data has structure—relationships.</w:t>
-      </w:r>
-    </w:p>
-    <w:p/>
-    <w:p>
-      <w:r>
-        <w:t xml:space="preserve">REST API call should leverage all the HTTP verbs (GET/POST/PUT/ DELETE/etc.) rather than specifying requested operation in a path </w:t>
-      </w:r>
-    </w:p>
-    <w:p>
-      <w:pPr>
-        <w:ind w:left="720"/>
-      </w:pPr>
-      <w:r>
-        <w:t xml:space="preserve">e.g. use </w:t>
-      </w:r>
-      <w:r>
-        <w:rPr>
-          <w:i/>
-        </w:rPr>
-        <w:t>GET http://www.c4sg.com/users/{id}</w:t>
-      </w:r>
-    </w:p>
-    <w:p>
-      <w:pPr>
-        <w:ind w:left="720"/>
-      </w:pPr>
-      <w:r>
-        <w:t xml:space="preserve">instead of </w:t>
-      </w:r>
-      <w:r>
-        <w:t xml:space="preserve">GET </w:t>
-      </w:r>
-      <w:r>
-        <w:rPr>
-          <w:i/>
-        </w:rPr>
-        <w:t>http://www.c4sg.com/users/search/byID/{id}</w:t>
-      </w:r>
-    </w:p>
-    <w:p/>
-    <w:p>
-      <w:r>
-        <w:t>Please follow the rule of using two base URLs for each root resource</w:t>
-      </w:r>
-    </w:p>
-    <w:p>
-      <w:r>
-        <w:t xml:space="preserve">One for creation of the resource within a collection </w:t>
-      </w:r>
-    </w:p>
-    <w:p>
-      <w:pPr>
-        <w:ind w:firstLine="720"/>
-        <w:rPr>
-          <w:i/>
-        </w:rPr>
-      </w:pPr>
-      <w:r>
-        <w:rPr>
-          <w:iCs/>
-        </w:rPr>
-        <w:t xml:space="preserve">e.g. </w:t>
-      </w:r>
-      <w:r>
-        <w:rPr>
-          <w:i/>
-          <w:iCs/>
-        </w:rPr>
-        <w:t>POST http://www.c4sg.com/users</w:t>
-      </w:r>
-    </w:p>
-    <w:p>
-      <w:r>
-        <w:t>and the second for reading, updating and deleting the resource by its identifier</w:t>
-      </w:r>
-    </w:p>
-    <w:p>
-      <w:pPr>
-        <w:rPr>
-          <w:i/>
-        </w:rPr>
-      </w:pPr>
-      <w:r>
-        <w:tab/>
-      </w:r>
-      <w:r>
-        <w:t>e.g.</w:t>
-      </w:r>
-      <w:r>
-        <w:rPr>
-          <w:i/>
-        </w:rPr>
-        <w:t xml:space="preserve"> </w:t>
-      </w:r>
-      <w:r>
-        <w:rPr>
-          <w:i/>
-          <w:iCs/>
-        </w:rPr>
-        <w:t>GET|PUT|DELETE http://www.c4sg.com/users/{id}</w:t>
-      </w:r>
-    </w:p>
-    <w:p/>
-    <w:p>
-      <w:r>
-        <w:t>In case we need to retur</w:t>
-      </w:r>
-      <w:bookmarkStart w:id="0" w:name="_GoBack"/>
-      <w:bookmarkEnd w:id="0"/>
-      <w:r>
-        <w:t>n a collection of objects we can just use first case with GET verb</w:t>
-      </w:r>
-    </w:p>
-    <w:p>
-      <w:pPr>
-        <w:ind w:firstLine="720"/>
-        <w:rPr>
-          <w:i/>
-          <w:iCs/>
-        </w:rPr>
-      </w:pPr>
-      <w:r>
-        <w:t xml:space="preserve">e.g. </w:t>
-      </w:r>
-      <w:r>
-        <w:rPr>
-          <w:i/>
-          <w:iCs/>
-        </w:rPr>
-        <w:t>GET</w:t>
-      </w:r>
-      <w:r>
-        <w:rPr>
-          <w:i/>
-          <w:iCs/>
-        </w:rPr>
-        <w:t xml:space="preserve"> http://www.c4sg.com/users</w:t>
-      </w:r>
-    </w:p>
-    <w:p>
-      <w:pPr>
-        <w:rPr>
-          <w:i/>
-          <w:iCs/>
-        </w:rPr>
-      </w:pPr>
-    </w:p>
-    <w:p>
-      <w:pPr>
-        <w:pStyle w:val="Heading2"/>
-      </w:pPr>
-      <w:r>
-        <w:t>Pluralization:</w:t>
-      </w:r>
-    </w:p>
-    <w:p>
-      <w:r>
-        <w:t xml:space="preserve">The commonly-accepted practice is to always use plurals in node names to keep your API URIs consistent across all HTTP methods. While a group of resources is a collection within the service you can refer a </w:t>
-      </w:r>
-      <w:proofErr w:type="gramStart"/>
-      <w:r>
-        <w:t>particular resource</w:t>
-      </w:r>
-      <w:proofErr w:type="gramEnd"/>
-      <w:r>
-        <w:t xml:space="preserve"> in the collection using id.</w:t>
-      </w:r>
-    </w:p>
-    <w:p/>
-    <w:p>
-      <w:pPr>
-        <w:ind w:left="720"/>
-      </w:pPr>
-      <w:r>
-        <w:t>For example:</w:t>
-      </w:r>
-    </w:p>
-    <w:p>
-      <w:pPr>
-        <w:ind w:left="720"/>
-        <w:rPr>
-          <w:i/>
-        </w:rPr>
-      </w:pPr>
-      <w:r>
-        <w:rPr>
-          <w:i/>
-          <w:iCs/>
-        </w:rPr>
-        <w:t>GET http://www.c4sg.com/</w:t>
-      </w:r>
-      <w:r>
-        <w:rPr>
-          <w:b/>
-          <w:bCs/>
-          <w:i/>
-        </w:rPr>
-        <w:t>users</w:t>
-      </w:r>
-      <w:r>
-        <w:rPr>
-          <w:i/>
-          <w:iCs/>
-        </w:rPr>
-        <w:t>/5/</w:t>
-      </w:r>
-      <w:r>
-        <w:rPr>
-          <w:b/>
-          <w:bCs/>
-          <w:i/>
-        </w:rPr>
-        <w:t>organizations</w:t>
-      </w:r>
-      <w:r>
-        <w:rPr>
-          <w:i/>
-          <w:iCs/>
-        </w:rPr>
-        <w:t>/1/</w:t>
-      </w:r>
-      <w:r>
-        <w:rPr>
-          <w:b/>
-          <w:bCs/>
-          <w:i/>
-        </w:rPr>
-        <w:t>projects</w:t>
-      </w:r>
-      <w:r>
-        <w:rPr>
-          <w:i/>
-          <w:iCs/>
-        </w:rPr>
-        <w:t>/2</w:t>
-      </w:r>
-    </w:p>
-    <w:p>
-      <w:pPr>
-        <w:ind w:firstLine="720"/>
-      </w:pPr>
-      <w:r>
-        <w:t>with ‘users’, ‘organizations’, and ‘projects’ URI nodes all being their plural forms.</w:t>
-      </w:r>
-    </w:p>
-    <w:p/>
-    <w:p>
-      <w:r>
-        <w:t xml:space="preserve">It's acceptable to use a singularized resource name when there can only be one of the resource—it's a singleton </w:t>
-      </w:r>
-      <w:r>
-        <w:lastRenderedPageBreak/>
-        <w:t>resource. For example, if there was a single, overarching configuration resource, you might use a singularized noun to represent that</w:t>
-      </w:r>
-    </w:p>
-    <w:p>
-      <w:pPr>
-        <w:ind w:firstLine="720"/>
-        <w:rPr>
-          <w:i/>
-        </w:rPr>
-      </w:pPr>
-      <w:proofErr w:type="spellStart"/>
-      <w:r>
-        <w:rPr>
-          <w:i/>
-          <w:iCs/>
-        </w:rPr>
-        <w:t>e.f</w:t>
-      </w:r>
-      <w:proofErr w:type="spellEnd"/>
-      <w:r>
-        <w:rPr>
-          <w:i/>
-          <w:iCs/>
-        </w:rPr>
-        <w:t xml:space="preserve">. </w:t>
-      </w:r>
-      <w:r>
-        <w:rPr>
-          <w:i/>
-          <w:iCs/>
-        </w:rPr>
-        <w:t>GET|PUT|DELETE http://www.c4sg.com/user</w:t>
-      </w:r>
-      <w:r>
-        <w:rPr>
-          <w:i/>
-          <w:iCs/>
-        </w:rPr>
-        <w:t>s</w:t>
-      </w:r>
-      <w:r>
-        <w:rPr>
-          <w:i/>
-          <w:iCs/>
-        </w:rPr>
-        <w:t>/7/profile</w:t>
-      </w:r>
-    </w:p>
     <w:sectPr>
       <w:headerReference w:type="even" r:id="rId14"/>
       <w:headerReference w:type="first" r:id="rId15"/>
@@ -471,7 +87,7 @@
 </file>
 
 <file path=word/endnotes.xml><?xml version="1.0" encoding="utf-8"?>
-<w:endnotes xmlns:wpc="http://schemas.microsoft.com/office/word/2010/wordprocessingCanvas" xmlns:mo="http://schemas.microsoft.com/office/mac/office/2008/main" xmlns:mc="http://schemas.openxmlformats.org/markup-compatibility/2006" xmlns:mv="urn:schemas-microsoft-com:mac:vml" xmlns:o="urn:schemas-microsoft-com:office:office" xmlns:r="http://schemas.openxmlformats.org/officeDocument/2006/relationships" xmlns:m="http://schemas.openxmlformats.org/officeDocument/2006/math" xmlns:v="urn:schemas-microsoft-com:vml" xmlns:wp14="http://schemas.microsoft.com/office/word/2010/wordprocessingDrawing" xmlns:wp="http://schemas.openxmlformats.org/drawingml/2006/wordprocessingDrawing" xmlns:w10="urn:schemas-microsoft-com:office:word" xmlns:w="http://schemas.openxmlformats.org/wordprocessingml/2006/main" xmlns:w14="http://schemas.microsoft.com/office/word/2010/wordml" xmlns:w15="http://schemas.microsoft.com/office/word/2012/wordml" xmlns:wpg="http://schemas.microsoft.com/office/word/2010/wordprocessingGroup" xmlns:wpi="http://schemas.microsoft.com/office/word/2010/wordprocessingInk" xmlns:wne="http://schemas.microsoft.com/office/word/2006/wordml" xmlns:wps="http://schemas.microsoft.com/office/word/2010/wordprocessingShape" mc:Ignorable="w14 w15 wp14">
+<w:endnotes xmlns:wpc="http://schemas.microsoft.com/office/word/2010/wordprocessingCanvas" xmlns:mc="http://schemas.openxmlformats.org/markup-compatibility/2006" xmlns:o="urn:schemas-microsoft-com:office:office" xmlns:r="http://schemas.openxmlformats.org/officeDocument/2006/relationships" xmlns:m="http://schemas.openxmlformats.org/officeDocument/2006/math" xmlns:v="urn:schemas-microsoft-com:vml" xmlns:wp14="http://schemas.microsoft.com/office/word/2010/wordprocessingDrawing" xmlns:wp="http://schemas.openxmlformats.org/drawingml/2006/wordprocessingDrawing" xmlns:w10="urn:schemas-microsoft-com:office:word" xmlns:w="http://schemas.openxmlformats.org/wordprocessingml/2006/main" xmlns:w14="http://schemas.microsoft.com/office/word/2010/wordml" xmlns:wpg="http://schemas.microsoft.com/office/word/2010/wordprocessingGroup" xmlns:wpi="http://schemas.microsoft.com/office/word/2010/wordprocessingInk" xmlns:wne="http://schemas.microsoft.com/office/word/2006/wordml" xmlns:wps="http://schemas.microsoft.com/office/word/2010/wordprocessingShape" mc:Ignorable="w14 wp14">
   <w:endnote w:type="separator" w:id="-1">
     <w:p>
       <w:r>
@@ -490,7 +106,7 @@
 </file>
 
 <file path=word/footnotes.xml><?xml version="1.0" encoding="utf-8"?>
-<w:footnotes xmlns:wpc="http://schemas.microsoft.com/office/word/2010/wordprocessingCanvas" xmlns:mo="http://schemas.microsoft.com/office/mac/office/2008/main" xmlns:mc="http://schemas.openxmlformats.org/markup-compatibility/2006" xmlns:mv="urn:schemas-microsoft-com:mac:vml" xmlns:o="urn:schemas-microsoft-com:office:office" xmlns:r="http://schemas.openxmlformats.org/officeDocument/2006/relationships" xmlns:m="http://schemas.openxmlformats.org/officeDocument/2006/math" xmlns:v="urn:schemas-microsoft-com:vml" xmlns:wp14="http://schemas.microsoft.com/office/word/2010/wordprocessingDrawing" xmlns:wp="http://schemas.openxmlformats.org/drawingml/2006/wordprocessingDrawing" xmlns:w10="urn:schemas-microsoft-com:office:word" xmlns:w="http://schemas.openxmlformats.org/wordprocessingml/2006/main" xmlns:w14="http://schemas.microsoft.com/office/word/2010/wordml" xmlns:w15="http://schemas.microsoft.com/office/word/2012/wordml" xmlns:wpg="http://schemas.microsoft.com/office/word/2010/wordprocessingGroup" xmlns:wpi="http://schemas.microsoft.com/office/word/2010/wordprocessingInk" xmlns:wne="http://schemas.microsoft.com/office/word/2006/wordml" xmlns:wps="http://schemas.microsoft.com/office/word/2010/wordprocessingShape" mc:Ignorable="w14 w15 wp14">
+<w:footnotes xmlns:wpc="http://schemas.microsoft.com/office/word/2010/wordprocessingCanvas" xmlns:mc="http://schemas.openxmlformats.org/markup-compatibility/2006" xmlns:o="urn:schemas-microsoft-com:office:office" xmlns:r="http://schemas.openxmlformats.org/officeDocument/2006/relationships" xmlns:m="http://schemas.openxmlformats.org/officeDocument/2006/math" xmlns:v="urn:schemas-microsoft-com:vml" xmlns:wp14="http://schemas.microsoft.com/office/word/2010/wordprocessingDrawing" xmlns:wp="http://schemas.openxmlformats.org/drawingml/2006/wordprocessingDrawing" xmlns:w10="urn:schemas-microsoft-com:office:word" xmlns:w="http://schemas.openxmlformats.org/wordprocessingml/2006/main" xmlns:w14="http://schemas.microsoft.com/office/word/2010/wordml" xmlns:wpg="http://schemas.microsoft.com/office/word/2010/wordprocessingGroup" xmlns:wpi="http://schemas.microsoft.com/office/word/2010/wordprocessingInk" xmlns:wne="http://schemas.microsoft.com/office/word/2006/wordml" xmlns:wps="http://schemas.microsoft.com/office/word/2010/wordprocessingShape" mc:Ignorable="w14 wp14">
   <w:footnote w:type="separator" w:id="-1">
     <w:p>
       <w:r>
@@ -509,7 +125,7 @@
 </file>
 
 <file path=word/header1.xml><?xml version="1.0" encoding="utf-8"?>
-<w:hdr xmlns:wpc="http://schemas.microsoft.com/office/word/2010/wordprocessingCanvas" xmlns:mo="http://schemas.microsoft.com/office/mac/office/2008/main" xmlns:mc="http://schemas.openxmlformats.org/markup-compatibility/2006" xmlns:mv="urn:schemas-microsoft-com:mac:vml" xmlns:o="urn:schemas-microsoft-com:office:office" xmlns:r="http://schemas.openxmlformats.org/officeDocument/2006/relationships" xmlns:m="http://schemas.openxmlformats.org/officeDocument/2006/math" xmlns:v="urn:schemas-microsoft-com:vml" xmlns:wp14="http://schemas.microsoft.com/office/word/2010/wordprocessingDrawing" xmlns:wp="http://schemas.openxmlformats.org/drawingml/2006/wordprocessingDrawing" xmlns:w10="urn:schemas-microsoft-com:office:word" xmlns:w="http://schemas.openxmlformats.org/wordprocessingml/2006/main" xmlns:w14="http://schemas.microsoft.com/office/word/2010/wordml" xmlns:w15="http://schemas.microsoft.com/office/word/2012/wordml" xmlns:wpg="http://schemas.microsoft.com/office/word/2010/wordprocessingGroup" xmlns:wpi="http://schemas.microsoft.com/office/word/2010/wordprocessingInk" xmlns:wne="http://schemas.microsoft.com/office/word/2006/wordml" xmlns:wps="http://schemas.microsoft.com/office/word/2010/wordprocessingShape" mc:Ignorable="w14 w15 wp14">
+<w:hdr xmlns:wpc="http://schemas.microsoft.com/office/word/2010/wordprocessingCanvas" xmlns:mc="http://schemas.openxmlformats.org/markup-compatibility/2006" xmlns:o="urn:schemas-microsoft-com:office:office" xmlns:r="http://schemas.openxmlformats.org/officeDocument/2006/relationships" xmlns:m="http://schemas.openxmlformats.org/officeDocument/2006/math" xmlns:v="urn:schemas-microsoft-com:vml" xmlns:wp14="http://schemas.microsoft.com/office/word/2010/wordprocessingDrawing" xmlns:wp="http://schemas.openxmlformats.org/drawingml/2006/wordprocessingDrawing" xmlns:w10="urn:schemas-microsoft-com:office:word" xmlns:w="http://schemas.openxmlformats.org/wordprocessingml/2006/main" xmlns:w14="http://schemas.microsoft.com/office/word/2010/wordml" xmlns:wpg="http://schemas.microsoft.com/office/word/2010/wordprocessingGroup" xmlns:wpi="http://schemas.microsoft.com/office/word/2010/wordprocessingInk" xmlns:wne="http://schemas.microsoft.com/office/word/2006/wordml" xmlns:wps="http://schemas.microsoft.com/office/word/2010/wordprocessingShape" mc:Ignorable="w14 wp14">
   <w:p>
     <w:pPr>
       <w:pStyle w:val="Header"/>
@@ -519,7 +135,7 @@
 </file>
 
 <file path=word/header2.xml><?xml version="1.0" encoding="utf-8"?>
-<w:hdr xmlns:wpc="http://schemas.microsoft.com/office/word/2010/wordprocessingCanvas" xmlns:mo="http://schemas.microsoft.com/office/mac/office/2008/main" xmlns:mc="http://schemas.openxmlformats.org/markup-compatibility/2006" xmlns:mv="urn:schemas-microsoft-com:mac:vml" xmlns:o="urn:schemas-microsoft-com:office:office" xmlns:r="http://schemas.openxmlformats.org/officeDocument/2006/relationships" xmlns:m="http://schemas.openxmlformats.org/officeDocument/2006/math" xmlns:v="urn:schemas-microsoft-com:vml" xmlns:wp14="http://schemas.microsoft.com/office/word/2010/wordprocessingDrawing" xmlns:wp="http://schemas.openxmlformats.org/drawingml/2006/wordprocessingDrawing" xmlns:w10="urn:schemas-microsoft-com:office:word" xmlns:w="http://schemas.openxmlformats.org/wordprocessingml/2006/main" xmlns:w14="http://schemas.microsoft.com/office/word/2010/wordml" xmlns:w15="http://schemas.microsoft.com/office/word/2012/wordml" xmlns:wpg="http://schemas.microsoft.com/office/word/2010/wordprocessingGroup" xmlns:wpi="http://schemas.microsoft.com/office/word/2010/wordprocessingInk" xmlns:wne="http://schemas.microsoft.com/office/word/2006/wordml" xmlns:wps="http://schemas.microsoft.com/office/word/2010/wordprocessingShape" mc:Ignorable="w14 w15 wp14">
+<w:hdr xmlns:wpc="http://schemas.microsoft.com/office/word/2010/wordprocessingCanvas" xmlns:mc="http://schemas.openxmlformats.org/markup-compatibility/2006" xmlns:o="urn:schemas-microsoft-com:office:office" xmlns:r="http://schemas.openxmlformats.org/officeDocument/2006/relationships" xmlns:m="http://schemas.openxmlformats.org/officeDocument/2006/math" xmlns:v="urn:schemas-microsoft-com:vml" xmlns:wp14="http://schemas.microsoft.com/office/word/2010/wordprocessingDrawing" xmlns:wp="http://schemas.openxmlformats.org/drawingml/2006/wordprocessingDrawing" xmlns:w10="urn:schemas-microsoft-com:office:word" xmlns:w="http://schemas.openxmlformats.org/wordprocessingml/2006/main" xmlns:w14="http://schemas.microsoft.com/office/word/2010/wordml" xmlns:wpg="http://schemas.microsoft.com/office/word/2010/wordprocessingGroup" xmlns:wpi="http://schemas.microsoft.com/office/word/2010/wordprocessingInk" xmlns:wne="http://schemas.microsoft.com/office/word/2006/wordml" xmlns:wps="http://schemas.microsoft.com/office/word/2010/wordprocessingShape" mc:Ignorable="w14 wp14">
   <w:p>
     <w:pPr>
       <w:pStyle w:val="Header"/>
@@ -529,7 +145,7 @@
 </file>
 
 <file path=word/numbering.xml><?xml version="1.0" encoding="utf-8"?>
-<w:numbering xmlns:wpc="http://schemas.microsoft.com/office/word/2010/wordprocessingCanvas" xmlns:mo="http://schemas.microsoft.com/office/mac/office/2008/main" xmlns:mc="http://schemas.openxmlformats.org/markup-compatibility/2006" xmlns:mv="urn:schemas-microsoft-com:mac:vml" xmlns:o="urn:schemas-microsoft-com:office:office" xmlns:r="http://schemas.openxmlformats.org/officeDocument/2006/relationships" xmlns:m="http://schemas.openxmlformats.org/officeDocument/2006/math" xmlns:v="urn:schemas-microsoft-com:vml" xmlns:wp14="http://schemas.microsoft.com/office/word/2010/wordprocessingDrawing" xmlns:wp="http://schemas.openxmlformats.org/drawingml/2006/wordprocessingDrawing" xmlns:w10="urn:schemas-microsoft-com:office:word" xmlns:w="http://schemas.openxmlformats.org/wordprocessingml/2006/main" xmlns:w14="http://schemas.microsoft.com/office/word/2010/wordml" xmlns:w15="http://schemas.microsoft.com/office/word/2012/wordml" xmlns:wpg="http://schemas.microsoft.com/office/word/2010/wordprocessingGroup" xmlns:wpi="http://schemas.microsoft.com/office/word/2010/wordprocessingInk" xmlns:wne="http://schemas.microsoft.com/office/word/2006/wordml" xmlns:wps="http://schemas.microsoft.com/office/word/2010/wordprocessingShape" mc:Ignorable="w14 w15 wp14">
+<w:numbering xmlns:wpc="http://schemas.microsoft.com/office/word/2010/wordprocessingCanvas" xmlns:mc="http://schemas.openxmlformats.org/markup-compatibility/2006" xmlns:o="urn:schemas-microsoft-com:office:office" xmlns:r="http://schemas.openxmlformats.org/officeDocument/2006/relationships" xmlns:m="http://schemas.openxmlformats.org/officeDocument/2006/math" xmlns:v="urn:schemas-microsoft-com:vml" xmlns:wp14="http://schemas.microsoft.com/office/word/2010/wordprocessingDrawing" xmlns:wp="http://schemas.openxmlformats.org/drawingml/2006/wordprocessingDrawing" xmlns:w10="urn:schemas-microsoft-com:office:word" xmlns:w="http://schemas.openxmlformats.org/wordprocessingml/2006/main" xmlns:w14="http://schemas.microsoft.com/office/word/2010/wordml" xmlns:wpg="http://schemas.microsoft.com/office/word/2010/wordprocessingGroup" xmlns:wpi="http://schemas.microsoft.com/office/word/2010/wordprocessingInk" xmlns:wne="http://schemas.microsoft.com/office/word/2006/wordml" xmlns:wps="http://schemas.microsoft.com/office/word/2010/wordprocessingShape" mc:Ignorable="w14 wp14">
   <w:abstractNum w:abstractNumId="0">
     <w:nsid w:val="FFFFFFFB"/>
     <w:multiLevelType w:val="multilevel"/>
@@ -4948,15 +4564,12 @@
   <w:num w:numId="42">
     <w:abstractNumId w:val="8"/>
   </w:num>
-  <w:num w:numId="43">
-    <w:abstractNumId w:val="0"/>
-  </w:num>
   <w:numIdMacAtCleanup w:val="4"/>
 </w:numbering>
 </file>
 
 <file path=word/styles.xml><?xml version="1.0" encoding="utf-8"?>
-<w:styles xmlns:mc="http://schemas.openxmlformats.org/markup-compatibility/2006" xmlns:r="http://schemas.openxmlformats.org/officeDocument/2006/relationships" xmlns:w="http://schemas.openxmlformats.org/wordprocessingml/2006/main" xmlns:w14="http://schemas.microsoft.com/office/word/2010/wordml" xmlns:w15="http://schemas.microsoft.com/office/word/2012/wordml" mc:Ignorable="w14 w15">
+<w:styles xmlns:mc="http://schemas.openxmlformats.org/markup-compatibility/2006" xmlns:r="http://schemas.openxmlformats.org/officeDocument/2006/relationships" xmlns:w="http://schemas.openxmlformats.org/wordprocessingml/2006/main" xmlns:w14="http://schemas.microsoft.com/office/word/2010/wordml" mc:Ignorable="w14">
   <w:docDefaults>
     <w:rPrDefault>
       <w:rPr>
@@ -4966,154 +4579,30 @@
     </w:rPrDefault>
     <w:pPrDefault/>
   </w:docDefaults>
-  <w:latentStyles w:defLockedState="0" w:defUIPriority="0" w:defSemiHidden="0" w:defUnhideWhenUsed="0" w:defQFormat="0" w:count="382">
+  <w:latentStyles w:defLockedState="0" w:defUIPriority="0" w:defSemiHidden="0" w:defUnhideWhenUsed="0" w:defQFormat="0" w:count="267">
     <w:lsdException w:name="Normal" w:qFormat="1"/>
     <w:lsdException w:name="heading 1" w:qFormat="1"/>
     <w:lsdException w:name="heading 2" w:qFormat="1"/>
     <w:lsdException w:name="heading 3" w:qFormat="1"/>
     <w:lsdException w:name="heading 4" w:qFormat="1"/>
-    <w:lsdException w:name="heading 5" w:semiHidden="1" w:unhideWhenUsed="1" w:qFormat="1"/>
-    <w:lsdException w:name="heading 6" w:semiHidden="1" w:unhideWhenUsed="1" w:qFormat="1"/>
-    <w:lsdException w:name="heading 7" w:semiHidden="1" w:unhideWhenUsed="1" w:qFormat="1"/>
-    <w:lsdException w:name="heading 8" w:semiHidden="1" w:unhideWhenUsed="1" w:qFormat="1"/>
-    <w:lsdException w:name="heading 9" w:semiHidden="1" w:unhideWhenUsed="1" w:qFormat="1"/>
-    <w:lsdException w:name="index 1" w:semiHidden="1" w:unhideWhenUsed="1"/>
-    <w:lsdException w:name="index 2" w:semiHidden="1" w:unhideWhenUsed="1"/>
-    <w:lsdException w:name="index 3" w:semiHidden="1" w:unhideWhenUsed="1"/>
-    <w:lsdException w:name="index 4" w:semiHidden="1" w:unhideWhenUsed="1"/>
-    <w:lsdException w:name="index 5" w:semiHidden="1" w:unhideWhenUsed="1"/>
-    <w:lsdException w:name="index 6" w:semiHidden="1" w:unhideWhenUsed="1"/>
-    <w:lsdException w:name="index 7" w:semiHidden="1" w:unhideWhenUsed="1"/>
-    <w:lsdException w:name="index 8" w:semiHidden="1" w:unhideWhenUsed="1"/>
-    <w:lsdException w:name="index 9" w:semiHidden="1" w:unhideWhenUsed="1"/>
-    <w:lsdException w:name="toc 1" w:semiHidden="1" w:uiPriority="39" w:unhideWhenUsed="1"/>
-    <w:lsdException w:name="toc 2" w:semiHidden="1" w:uiPriority="39" w:unhideWhenUsed="1"/>
-    <w:lsdException w:name="toc 3" w:semiHidden="1" w:unhideWhenUsed="1"/>
-    <w:lsdException w:name="toc 4" w:semiHidden="1" w:unhideWhenUsed="1"/>
-    <w:lsdException w:name="toc 5" w:semiHidden="1" w:unhideWhenUsed="1"/>
-    <w:lsdException w:name="toc 6" w:semiHidden="1" w:unhideWhenUsed="1"/>
-    <w:lsdException w:name="toc 7" w:semiHidden="1" w:unhideWhenUsed="1"/>
-    <w:lsdException w:name="toc 8" w:semiHidden="1" w:unhideWhenUsed="1"/>
-    <w:lsdException w:name="toc 9" w:semiHidden="1" w:unhideWhenUsed="1"/>
-    <w:lsdException w:name="Normal Indent" w:semiHidden="1" w:unhideWhenUsed="1"/>
-    <w:lsdException w:name="footnote text" w:semiHidden="1" w:unhideWhenUsed="1"/>
-    <w:lsdException w:name="annotation text" w:semiHidden="1" w:unhideWhenUsed="1"/>
-    <w:lsdException w:name="header" w:semiHidden="1" w:unhideWhenUsed="1"/>
-    <w:lsdException w:name="footer" w:semiHidden="1" w:unhideWhenUsed="1"/>
-    <w:lsdException w:name="index heading" w:semiHidden="1" w:unhideWhenUsed="1"/>
+    <w:lsdException w:name="heading 5" w:qFormat="1"/>
+    <w:lsdException w:name="heading 6" w:qFormat="1"/>
+    <w:lsdException w:name="heading 7" w:qFormat="1"/>
+    <w:lsdException w:name="heading 8" w:qFormat="1"/>
+    <w:lsdException w:name="heading 9" w:qFormat="1"/>
+    <w:lsdException w:name="toc 1" w:uiPriority="39"/>
+    <w:lsdException w:name="toc 2" w:uiPriority="39"/>
     <w:lsdException w:name="caption" w:semiHidden="1" w:unhideWhenUsed="1" w:qFormat="1"/>
-    <w:lsdException w:name="table of figures" w:semiHidden="1" w:unhideWhenUsed="1"/>
-    <w:lsdException w:name="envelope address" w:semiHidden="1" w:unhideWhenUsed="1"/>
-    <w:lsdException w:name="envelope return" w:semiHidden="1" w:unhideWhenUsed="1"/>
-    <w:lsdException w:name="footnote reference" w:semiHidden="1" w:unhideWhenUsed="1"/>
-    <w:lsdException w:name="annotation reference" w:semiHidden="1" w:unhideWhenUsed="1"/>
-    <w:lsdException w:name="line number" w:semiHidden="1" w:unhideWhenUsed="1"/>
-    <w:lsdException w:name="page number" w:semiHidden="1" w:unhideWhenUsed="1"/>
-    <w:lsdException w:name="endnote reference" w:semiHidden="1" w:unhideWhenUsed="1"/>
-    <w:lsdException w:name="endnote text" w:semiHidden="1" w:unhideWhenUsed="1"/>
-    <w:lsdException w:name="table of authorities" w:semiHidden="1" w:unhideWhenUsed="1"/>
-    <w:lsdException w:name="macro" w:semiHidden="1" w:unhideWhenUsed="1"/>
-    <w:lsdException w:name="toa heading" w:semiHidden="1" w:unhideWhenUsed="1"/>
-    <w:lsdException w:name="List Bullet" w:semiHidden="1" w:unhideWhenUsed="1"/>
-    <w:lsdException w:name="List Number" w:semiHidden="1" w:unhideWhenUsed="1"/>
-    <w:lsdException w:name="List Number 5" w:semiHidden="1" w:unhideWhenUsed="1"/>
     <w:lsdException w:name="Title" w:qFormat="1"/>
-    <w:lsdException w:name="Closing" w:semiHidden="1" w:unhideWhenUsed="1"/>
-    <w:lsdException w:name="Signature" w:semiHidden="1" w:unhideWhenUsed="1"/>
-    <w:lsdException w:name="Default Paragraph Font" w:semiHidden="1" w:unhideWhenUsed="1"/>
-    <w:lsdException w:name="Body Text" w:semiHidden="1" w:unhideWhenUsed="1"/>
-    <w:lsdException w:name="Body Text Indent" w:semiHidden="1" w:unhideWhenUsed="1"/>
-    <w:lsdException w:name="List Continue" w:semiHidden="1" w:unhideWhenUsed="1"/>
-    <w:lsdException w:name="List Continue 2" w:semiHidden="1" w:unhideWhenUsed="1"/>
-    <w:lsdException w:name="List Continue 3" w:semiHidden="1" w:unhideWhenUsed="1"/>
-    <w:lsdException w:name="List Continue 4" w:semiHidden="1" w:unhideWhenUsed="1"/>
-    <w:lsdException w:name="List Continue 5" w:semiHidden="1" w:unhideWhenUsed="1"/>
-    <w:lsdException w:name="Message Header" w:semiHidden="1" w:unhideWhenUsed="1"/>
     <w:lsdException w:name="Subtitle" w:qFormat="1"/>
-    <w:lsdException w:name="Salutation" w:semiHidden="1" w:unhideWhenUsed="1"/>
-    <w:lsdException w:name="Date" w:semiHidden="1" w:unhideWhenUsed="1"/>
-    <w:lsdException w:name="Body Text First Indent" w:semiHidden="1" w:unhideWhenUsed="1"/>
-    <w:lsdException w:name="Body Text First Indent 2" w:semiHidden="1" w:unhideWhenUsed="1"/>
-    <w:lsdException w:name="Note Heading" w:semiHidden="1" w:unhideWhenUsed="1"/>
-    <w:lsdException w:name="Body Text 2" w:semiHidden="1" w:unhideWhenUsed="1"/>
-    <w:lsdException w:name="Hyperlink" w:semiHidden="1" w:uiPriority="99" w:unhideWhenUsed="1"/>
-    <w:lsdException w:name="FollowedHyperlink" w:semiHidden="1" w:uiPriority="99" w:unhideWhenUsed="1"/>
+    <w:lsdException w:name="Hyperlink" w:uiPriority="99"/>
+    <w:lsdException w:name="FollowedHyperlink" w:uiPriority="99"/>
     <w:lsdException w:name="Strong" w:qFormat="1"/>
     <w:lsdException w:name="Emphasis" w:qFormat="1"/>
-    <w:lsdException w:name="Document Map" w:semiHidden="1" w:unhideWhenUsed="1"/>
-    <w:lsdException w:name="Plain Text" w:semiHidden="1" w:unhideWhenUsed="1"/>
-    <w:lsdException w:name="E-mail Signature" w:semiHidden="1" w:unhideWhenUsed="1"/>
-    <w:lsdException w:name="HTML Top of Form" w:semiHidden="1" w:uiPriority="99" w:unhideWhenUsed="1"/>
-    <w:lsdException w:name="HTML Bottom of Form" w:semiHidden="1" w:uiPriority="99" w:unhideWhenUsed="1"/>
-    <w:lsdException w:name="Normal (Web)" w:semiHidden="1" w:unhideWhenUsed="1"/>
-    <w:lsdException w:name="HTML Acronym" w:semiHidden="1" w:unhideWhenUsed="1"/>
-    <w:lsdException w:name="HTML Address" w:semiHidden="1" w:unhideWhenUsed="1"/>
-    <w:lsdException w:name="HTML Cite" w:semiHidden="1" w:unhideWhenUsed="1"/>
-    <w:lsdException w:name="HTML Code" w:semiHidden="1" w:unhideWhenUsed="1"/>
-    <w:lsdException w:name="HTML Definition" w:semiHidden="1" w:unhideWhenUsed="1"/>
-    <w:lsdException w:name="HTML Keyboard" w:semiHidden="1" w:unhideWhenUsed="1"/>
-    <w:lsdException w:name="HTML Preformatted" w:semiHidden="1" w:unhideWhenUsed="1"/>
-    <w:lsdException w:name="HTML Sample" w:semiHidden="1" w:unhideWhenUsed="1"/>
-    <w:lsdException w:name="HTML Typewriter" w:semiHidden="1" w:unhideWhenUsed="1"/>
-    <w:lsdException w:name="HTML Variable" w:semiHidden="1" w:unhideWhenUsed="1"/>
-    <w:lsdException w:name="Normal Table" w:semiHidden="1" w:unhideWhenUsed="1"/>
-    <w:lsdException w:name="annotation subject" w:semiHidden="1" w:unhideWhenUsed="1"/>
-    <w:lsdException w:name="No List" w:semiHidden="1" w:uiPriority="99" w:unhideWhenUsed="1"/>
-    <w:lsdException w:name="Outline List 1" w:semiHidden="1" w:unhideWhenUsed="1"/>
-    <w:lsdException w:name="Outline List 2" w:semiHidden="1" w:unhideWhenUsed="1"/>
-    <w:lsdException w:name="Outline List 3" w:semiHidden="1" w:unhideWhenUsed="1"/>
-    <w:lsdException w:name="Table Simple 1" w:semiHidden="1" w:unhideWhenUsed="1"/>
-    <w:lsdException w:name="Table Simple 2" w:semiHidden="1" w:unhideWhenUsed="1"/>
-    <w:lsdException w:name="Table Simple 3" w:semiHidden="1" w:unhideWhenUsed="1"/>
-    <w:lsdException w:name="Table Classic 1" w:semiHidden="1" w:unhideWhenUsed="1"/>
-    <w:lsdException w:name="Table Classic 2" w:semiHidden="1" w:unhideWhenUsed="1"/>
-    <w:lsdException w:name="Table Classic 3" w:semiHidden="1" w:unhideWhenUsed="1"/>
-    <w:lsdException w:name="Table Classic 4" w:semiHidden="1" w:unhideWhenUsed="1"/>
-    <w:lsdException w:name="Table Colorful 1" w:semiHidden="1" w:unhideWhenUsed="1"/>
-    <w:lsdException w:name="Table Colorful 2" w:semiHidden="1" w:unhideWhenUsed="1"/>
-    <w:lsdException w:name="Table Colorful 3" w:semiHidden="1" w:unhideWhenUsed="1"/>
-    <w:lsdException w:name="Table Columns 1" w:semiHidden="1" w:unhideWhenUsed="1"/>
-    <w:lsdException w:name="Table Columns 2" w:semiHidden="1" w:unhideWhenUsed="1"/>
-    <w:lsdException w:name="Table Columns 3" w:semiHidden="1" w:unhideWhenUsed="1"/>
-    <w:lsdException w:name="Table Columns 4" w:semiHidden="1" w:unhideWhenUsed="1"/>
-    <w:lsdException w:name="Table Columns 5" w:semiHidden="1" w:unhideWhenUsed="1"/>
-    <w:lsdException w:name="Table Grid 1" w:semiHidden="1" w:unhideWhenUsed="1"/>
-    <w:lsdException w:name="Table Grid 2" w:semiHidden="1" w:unhideWhenUsed="1"/>
-    <w:lsdException w:name="Table Grid 3" w:semiHidden="1" w:unhideWhenUsed="1"/>
-    <w:lsdException w:name="Table Grid 4" w:semiHidden="1" w:unhideWhenUsed="1"/>
-    <w:lsdException w:name="Table Grid 5" w:semiHidden="1" w:unhideWhenUsed="1"/>
-    <w:lsdException w:name="Table Grid 6" w:semiHidden="1" w:unhideWhenUsed="1"/>
-    <w:lsdException w:name="Table Grid 7" w:semiHidden="1" w:unhideWhenUsed="1"/>
-    <w:lsdException w:name="Table Grid 8" w:semiHidden="1" w:unhideWhenUsed="1"/>
-    <w:lsdException w:name="Table List 1" w:semiHidden="1" w:unhideWhenUsed="1"/>
-    <w:lsdException w:name="Table List 2" w:semiHidden="1" w:unhideWhenUsed="1"/>
-    <w:lsdException w:name="Table List 3" w:semiHidden="1" w:unhideWhenUsed="1"/>
-    <w:lsdException w:name="Table List 4" w:semiHidden="1" w:unhideWhenUsed="1"/>
-    <w:lsdException w:name="Table List 5" w:semiHidden="1" w:unhideWhenUsed="1"/>
-    <w:lsdException w:name="Table List 6" w:semiHidden="1" w:unhideWhenUsed="1"/>
-    <w:lsdException w:name="Table List 7" w:semiHidden="1" w:unhideWhenUsed="1"/>
-    <w:lsdException w:name="Table List 8" w:semiHidden="1" w:unhideWhenUsed="1"/>
-    <w:lsdException w:name="Table 3D effects 1" w:semiHidden="1" w:unhideWhenUsed="1"/>
-    <w:lsdException w:name="Table 3D effects 2" w:semiHidden="1" w:unhideWhenUsed="1"/>
-    <w:lsdException w:name="Table 3D effects 3" w:semiHidden="1" w:unhideWhenUsed="1"/>
-    <w:lsdException w:name="Table Contemporary" w:semiHidden="1" w:unhideWhenUsed="1"/>
-    <w:lsdException w:name="Table Elegant" w:semiHidden="1" w:unhideWhenUsed="1"/>
-    <w:lsdException w:name="Table Professional" w:semiHidden="1" w:unhideWhenUsed="1"/>
-    <w:lsdException w:name="Table Subtle 1" w:semiHidden="1" w:unhideWhenUsed="1"/>
-    <w:lsdException w:name="Table Subtle 2" w:semiHidden="1" w:unhideWhenUsed="1"/>
-    <w:lsdException w:name="Table Web 1" w:semiHidden="1" w:unhideWhenUsed="1"/>
-    <w:lsdException w:name="Table Web 2" w:semiHidden="1" w:unhideWhenUsed="1"/>
-    <w:lsdException w:name="Table Web 3" w:semiHidden="1" w:unhideWhenUsed="1"/>
-    <w:lsdException w:name="Balloon Text" w:semiHidden="1" w:unhideWhenUsed="1"/>
+    <w:lsdException w:name="HTML Top of Form" w:uiPriority="99"/>
+    <w:lsdException w:name="HTML Bottom of Form" w:uiPriority="99"/>
+    <w:lsdException w:name="No List" w:uiPriority="99"/>
     <w:lsdException w:name="Table Grid" w:uiPriority="59"/>
-    <w:lsdException w:name="Table Theme" w:semiHidden="1" w:unhideWhenUsed="1"/>
-    <w:lsdException w:name="Note Level 1" w:semiHidden="1" w:unhideWhenUsed="1"/>
-    <w:lsdException w:name="Note Level 2" w:semiHidden="1" w:unhideWhenUsed="1"/>
-    <w:lsdException w:name="Note Level 3" w:semiHidden="1" w:unhideWhenUsed="1"/>
-    <w:lsdException w:name="Note Level 4" w:semiHidden="1" w:unhideWhenUsed="1"/>
-    <w:lsdException w:name="Note Level 5" w:semiHidden="1" w:unhideWhenUsed="1"/>
-    <w:lsdException w:name="Note Level 6" w:semiHidden="1" w:unhideWhenUsed="1"/>
-    <w:lsdException w:name="Note Level 7" w:semiHidden="1" w:unhideWhenUsed="1"/>
     <w:lsdException w:name="Placeholder Text" w:semiHidden="1" w:uiPriority="99"/>
     <w:lsdException w:name="No Spacing" w:uiPriority="1" w:qFormat="1"/>
     <w:lsdException w:name="Light Shading" w:uiPriority="60"/>
@@ -5225,112 +4714,1075 @@
     <w:lsdException w:name="Book Title" w:uiPriority="33" w:qFormat="1"/>
     <w:lsdException w:name="Bibliography" w:semiHidden="1" w:uiPriority="37" w:unhideWhenUsed="1"/>
     <w:lsdException w:name="TOC Heading" w:semiHidden="1" w:uiPriority="39" w:unhideWhenUsed="1" w:qFormat="1"/>
-    <w:lsdException w:name="Plain Table 1" w:uiPriority="41"/>
-    <w:lsdException w:name="Plain Table 2" w:uiPriority="42"/>
-    <w:lsdException w:name="Plain Table 3" w:uiPriority="43"/>
-    <w:lsdException w:name="Plain Table 4" w:uiPriority="44"/>
-    <w:lsdException w:name="Plain Table 5" w:uiPriority="45"/>
-    <w:lsdException w:name="Grid Table Light" w:uiPriority="40"/>
-    <w:lsdException w:name="Grid Table 1 Light" w:uiPriority="46"/>
-    <w:lsdException w:name="Grid Table 2" w:uiPriority="47"/>
-    <w:lsdException w:name="Grid Table 3" w:uiPriority="48"/>
-    <w:lsdException w:name="Grid Table 4" w:uiPriority="49"/>
-    <w:lsdException w:name="Grid Table 5 Dark" w:uiPriority="50"/>
-    <w:lsdException w:name="Grid Table 6 Colorful" w:uiPriority="51"/>
-    <w:lsdException w:name="Grid Table 7 Colorful" w:uiPriority="52"/>
-    <w:lsdException w:name="Grid Table 1 Light Accent 1" w:uiPriority="46"/>
-    <w:lsdException w:name="Grid Table 2 Accent 1" w:uiPriority="47"/>
-    <w:lsdException w:name="Grid Table 3 Accent 1" w:uiPriority="48"/>
-    <w:lsdException w:name="Grid Table 4 Accent 1" w:uiPriority="49"/>
-    <w:lsdException w:name="Grid Table 5 Dark Accent 1" w:uiPriority="50"/>
-    <w:lsdException w:name="Grid Table 6 Colorful Accent 1" w:uiPriority="51"/>
-    <w:lsdException w:name="Grid Table 7 Colorful Accent 1" w:uiPriority="52"/>
-    <w:lsdException w:name="Grid Table 1 Light Accent 2" w:uiPriority="46"/>
-    <w:lsdException w:name="Grid Table 2 Accent 2" w:uiPriority="47"/>
-    <w:lsdException w:name="Grid Table 3 Accent 2" w:uiPriority="48"/>
-    <w:lsdException w:name="Grid Table 4 Accent 2" w:uiPriority="49"/>
-    <w:lsdException w:name="Grid Table 5 Dark Accent 2" w:uiPriority="50"/>
-    <w:lsdException w:name="Grid Table 6 Colorful Accent 2" w:uiPriority="51"/>
-    <w:lsdException w:name="Grid Table 7 Colorful Accent 2" w:uiPriority="52"/>
-    <w:lsdException w:name="Grid Table 1 Light Accent 3" w:uiPriority="46"/>
-    <w:lsdException w:name="Grid Table 2 Accent 3" w:uiPriority="47"/>
-    <w:lsdException w:name="Grid Table 3 Accent 3" w:uiPriority="48"/>
-    <w:lsdException w:name="Grid Table 4 Accent 3" w:uiPriority="49"/>
-    <w:lsdException w:name="Grid Table 5 Dark Accent 3" w:uiPriority="50"/>
-    <w:lsdException w:name="Grid Table 6 Colorful Accent 3" w:uiPriority="51"/>
-    <w:lsdException w:name="Grid Table 7 Colorful Accent 3" w:uiPriority="52"/>
-    <w:lsdException w:name="Grid Table 1 Light Accent 4" w:uiPriority="46"/>
-    <w:lsdException w:name="Grid Table 2 Accent 4" w:uiPriority="47"/>
-    <w:lsdException w:name="Grid Table 3 Accent 4" w:uiPriority="48"/>
-    <w:lsdException w:name="Grid Table 4 Accent 4" w:uiPriority="49"/>
-    <w:lsdException w:name="Grid Table 5 Dark Accent 4" w:uiPriority="50"/>
-    <w:lsdException w:name="Grid Table 6 Colorful Accent 4" w:uiPriority="51"/>
-    <w:lsdException w:name="Grid Table 7 Colorful Accent 4" w:uiPriority="52"/>
-    <w:lsdException w:name="Grid Table 1 Light Accent 5" w:uiPriority="46"/>
-    <w:lsdException w:name="Grid Table 2 Accent 5" w:uiPriority="47"/>
-    <w:lsdException w:name="Grid Table 3 Accent 5" w:uiPriority="48"/>
-    <w:lsdException w:name="Grid Table 4 Accent 5" w:uiPriority="49"/>
-    <w:lsdException w:name="Grid Table 5 Dark Accent 5" w:uiPriority="50"/>
-    <w:lsdException w:name="Grid Table 6 Colorful Accent 5" w:uiPriority="51"/>
-    <w:lsdException w:name="Grid Table 7 Colorful Accent 5" w:uiPriority="52"/>
-    <w:lsdException w:name="Grid Table 1 Light Accent 6" w:uiPriority="46"/>
-    <w:lsdException w:name="Grid Table 2 Accent 6" w:uiPriority="47"/>
-    <w:lsdException w:name="Grid Table 3 Accent 6" w:uiPriority="48"/>
-    <w:lsdException w:name="Grid Table 4 Accent 6" w:uiPriority="49"/>
-    <w:lsdException w:name="Grid Table 5 Dark Accent 6" w:uiPriority="50"/>
-    <w:lsdException w:name="Grid Table 6 Colorful Accent 6" w:uiPriority="51"/>
-    <w:lsdException w:name="Grid Table 7 Colorful Accent 6" w:uiPriority="52"/>
-    <w:lsdException w:name="List Table 1 Light" w:uiPriority="46"/>
-    <w:lsdException w:name="List Table 2" w:uiPriority="47"/>
-    <w:lsdException w:name="List Table 3" w:uiPriority="48"/>
-    <w:lsdException w:name="List Table 4" w:uiPriority="49"/>
-    <w:lsdException w:name="List Table 5 Dark" w:uiPriority="50"/>
-    <w:lsdException w:name="List Table 6 Colorful" w:uiPriority="51"/>
-    <w:lsdException w:name="List Table 7 Colorful" w:uiPriority="52"/>
-    <w:lsdException w:name="List Table 1 Light Accent 1" w:uiPriority="46"/>
-    <w:lsdException w:name="List Table 2 Accent 1" w:uiPriority="47"/>
-    <w:lsdException w:name="List Table 3 Accent 1" w:uiPriority="48"/>
-    <w:lsdException w:name="List Table 4 Accent 1" w:uiPriority="49"/>
-    <w:lsdException w:name="List Table 5 Dark Accent 1" w:uiPriority="50"/>
-    <w:lsdException w:name="List Table 6 Colorful Accent 1" w:uiPriority="51"/>
-    <w:lsdException w:name="List Table 7 Colorful Accent 1" w:uiPriority="52"/>
-    <w:lsdException w:name="List Table 1 Light Accent 2" w:uiPriority="46"/>
-    <w:lsdException w:name="List Table 2 Accent 2" w:uiPriority="47"/>
-    <w:lsdException w:name="List Table 3 Accent 2" w:uiPriority="48"/>
-    <w:lsdException w:name="List Table 4 Accent 2" w:uiPriority="49"/>
-    <w:lsdException w:name="List Table 5 Dark Accent 2" w:uiPriority="50"/>
-    <w:lsdException w:name="List Table 6 Colorful Accent 2" w:uiPriority="51"/>
-    <w:lsdException w:name="List Table 7 Colorful Accent 2" w:uiPriority="52"/>
-    <w:lsdException w:name="List Table 1 Light Accent 3" w:uiPriority="46"/>
-    <w:lsdException w:name="List Table 2 Accent 3" w:uiPriority="47"/>
-    <w:lsdException w:name="List Table 3 Accent 3" w:uiPriority="48"/>
-    <w:lsdException w:name="List Table 4 Accent 3" w:uiPriority="49"/>
-    <w:lsdException w:name="List Table 5 Dark Accent 3" w:uiPriority="50"/>
-    <w:lsdException w:name="List Table 6 Colorful Accent 3" w:uiPriority="51"/>
-    <w:lsdException w:name="List Table 7 Colorful Accent 3" w:uiPriority="52"/>
-    <w:lsdException w:name="List Table 1 Light Accent 4" w:uiPriority="46"/>
-    <w:lsdException w:name="List Table 2 Accent 4" w:uiPriority="47"/>
-    <w:lsdException w:name="List Table 3 Accent 4" w:uiPriority="48"/>
-    <w:lsdException w:name="List Table 4 Accent 4" w:uiPriority="49"/>
-    <w:lsdException w:name="List Table 5 Dark Accent 4" w:uiPriority="50"/>
-    <w:lsdException w:name="List Table 6 Colorful Accent 4" w:uiPriority="51"/>
-    <w:lsdException w:name="List Table 7 Colorful Accent 4" w:uiPriority="52"/>
-    <w:lsdException w:name="List Table 1 Light Accent 5" w:uiPriority="46"/>
-    <w:lsdException w:name="List Table 2 Accent 5" w:uiPriority="47"/>
-    <w:lsdException w:name="List Table 3 Accent 5" w:uiPriority="48"/>
-    <w:lsdException w:name="List Table 4 Accent 5" w:uiPriority="49"/>
-    <w:lsdException w:name="List Table 5 Dark Accent 5" w:uiPriority="50"/>
-    <w:lsdException w:name="List Table 6 Colorful Accent 5" w:uiPriority="51"/>
-    <w:lsdException w:name="List Table 7 Colorful Accent 5" w:uiPriority="52"/>
-    <w:lsdException w:name="List Table 1 Light Accent 6" w:uiPriority="46"/>
-    <w:lsdException w:name="List Table 2 Accent 6" w:uiPriority="47"/>
-    <w:lsdException w:name="List Table 3 Accent 6" w:uiPriority="48"/>
-    <w:lsdException w:name="List Table 4 Accent 6" w:uiPriority="49"/>
-    <w:lsdException w:name="List Table 5 Dark Accent 6" w:uiPriority="50"/>
-    <w:lsdException w:name="List Table 6 Colorful Accent 6" w:uiPriority="51"/>
-    <w:lsdException w:name="List Table 7 Colorful Accent 6" w:uiPriority="52"/>
-    <w:lsdException w:name="Mention" w:semiHidden="1" w:uiPriority="99" w:unhideWhenUsed="1"/>
-    <w:lsdException w:name="Smart Hyperlink" w:semiHidden="1" w:uiPriority="99" w:unhideWhenUsed="1"/>
+  </w:latentStyles>
+  <w:style w:type="paragraph" w:default="1" w:styleId="Normal">
+    <w:name w:val="Normal"/>
+    <w:qFormat/>
+    <w:rsid w:val="00930293"/>
+    <w:pPr>
+      <w:widowControl w:val="0"/>
+      <w:spacing w:line="240" w:lineRule="atLeast"/>
+    </w:pPr>
+  </w:style>
+  <w:style w:type="paragraph" w:styleId="Heading1">
+    <w:name w:val="heading 1"/>
+    <w:basedOn w:val="Normal"/>
+    <w:next w:val="Normal"/>
+    <w:qFormat/>
+    <w:pPr>
+      <w:keepNext/>
+      <w:numPr>
+        <w:numId w:val="1"/>
+      </w:numPr>
+      <w:spacing w:before="120" w:after="60"/>
+      <w:outlineLvl w:val="0"/>
+    </w:pPr>
+    <w:rPr>
+      <w:rFonts w:ascii="Arial" w:hAnsi="Arial"/>
+      <w:b/>
+      <w:sz w:val="24"/>
+    </w:rPr>
+  </w:style>
+  <w:style w:type="paragraph" w:styleId="Heading2">
+    <w:name w:val="heading 2"/>
+    <w:basedOn w:val="Heading1"/>
+    <w:next w:val="Normal"/>
+    <w:qFormat/>
+    <w:pPr>
+      <w:numPr>
+        <w:ilvl w:val="1"/>
+      </w:numPr>
+      <w:outlineLvl w:val="1"/>
+    </w:pPr>
+    <w:rPr>
+      <w:sz w:val="20"/>
+    </w:rPr>
+  </w:style>
+  <w:style w:type="paragraph" w:styleId="Heading3">
+    <w:name w:val="heading 3"/>
+    <w:basedOn w:val="Heading1"/>
+    <w:next w:val="Normal"/>
+    <w:qFormat/>
+    <w:pPr>
+      <w:numPr>
+        <w:ilvl w:val="2"/>
+      </w:numPr>
+      <w:outlineLvl w:val="2"/>
+    </w:pPr>
+    <w:rPr>
+      <w:b w:val="0"/>
+      <w:i/>
+      <w:sz w:val="20"/>
+    </w:rPr>
+  </w:style>
+  <w:style w:type="paragraph" w:styleId="Heading4">
+    <w:name w:val="heading 4"/>
+    <w:basedOn w:val="Heading1"/>
+    <w:next w:val="Normal"/>
+    <w:qFormat/>
+    <w:pPr>
+      <w:numPr>
+        <w:ilvl w:val="3"/>
+      </w:numPr>
+      <w:outlineLvl w:val="3"/>
+    </w:pPr>
+    <w:rPr>
+      <w:b w:val="0"/>
+      <w:sz w:val="20"/>
+    </w:rPr>
+  </w:style>
+  <w:style w:type="paragraph" w:styleId="Heading5">
+    <w:name w:val="heading 5"/>
+    <w:basedOn w:val="Normal"/>
+    <w:next w:val="Normal"/>
+    <w:qFormat/>
+    <w:pPr>
+      <w:numPr>
+        <w:ilvl w:val="4"/>
+        <w:numId w:val="1"/>
+      </w:numPr>
+      <w:spacing w:before="240" w:after="60"/>
+      <w:outlineLvl w:val="4"/>
+    </w:pPr>
+    <w:rPr>
+      <w:sz w:val="22"/>
+    </w:rPr>
+  </w:style>
+  <w:style w:type="paragraph" w:styleId="Heading6">
+    <w:name w:val="heading 6"/>
+    <w:basedOn w:val="Normal"/>
+    <w:next w:val="Normal"/>
+    <w:qFormat/>
+    <w:pPr>
+      <w:numPr>
+        <w:ilvl w:val="5"/>
+        <w:numId w:val="1"/>
+      </w:numPr>
+      <w:spacing w:before="240" w:after="60"/>
+      <w:outlineLvl w:val="5"/>
+    </w:pPr>
+    <w:rPr>
+      <w:i/>
+      <w:sz w:val="22"/>
+    </w:rPr>
+  </w:style>
+  <w:style w:type="paragraph" w:styleId="Heading7">
+    <w:name w:val="heading 7"/>
+    <w:basedOn w:val="Normal"/>
+    <w:next w:val="Normal"/>
+    <w:qFormat/>
+    <w:pPr>
+      <w:numPr>
+        <w:ilvl w:val="6"/>
+        <w:numId w:val="1"/>
+      </w:numPr>
+      <w:spacing w:before="240" w:after="60"/>
+      <w:outlineLvl w:val="6"/>
+    </w:pPr>
+  </w:style>
+  <w:style w:type="paragraph" w:styleId="Heading8">
+    <w:name w:val="heading 8"/>
+    <w:basedOn w:val="Normal"/>
+    <w:next w:val="Normal"/>
+    <w:qFormat/>
+    <w:pPr>
+      <w:numPr>
+        <w:ilvl w:val="7"/>
+        <w:numId w:val="1"/>
+      </w:numPr>
+      <w:spacing w:before="240" w:after="60"/>
+      <w:outlineLvl w:val="7"/>
+    </w:pPr>
+    <w:rPr>
+      <w:i/>
+    </w:rPr>
+  </w:style>
+  <w:style w:type="paragraph" w:styleId="Heading9">
+    <w:name w:val="heading 9"/>
+    <w:basedOn w:val="Normal"/>
+    <w:next w:val="Normal"/>
+    <w:qFormat/>
+    <w:pPr>
+      <w:numPr>
+        <w:ilvl w:val="8"/>
+        <w:numId w:val="1"/>
+      </w:numPr>
+      <w:spacing w:before="240" w:after="60"/>
+      <w:outlineLvl w:val="8"/>
+    </w:pPr>
+    <w:rPr>
+      <w:b/>
+      <w:i/>
+      <w:sz w:val="18"/>
+    </w:rPr>
+  </w:style>
+  <w:style w:type="character" w:default="1" w:styleId="DefaultParagraphFont">
+    <w:name w:val="Default Paragraph Font"/>
+    <w:uiPriority w:val="1"/>
+    <w:semiHidden/>
+    <w:unhideWhenUsed/>
+  </w:style>
+  <w:style w:type="table" w:default="1" w:styleId="TableNormal">
+    <w:name w:val="Normal Table"/>
+    <w:uiPriority w:val="99"/>
+    <w:semiHidden/>
+    <w:unhideWhenUsed/>
+    <w:tblPr>
+      <w:tblInd w:w="0" w:type="dxa"/>
+      <w:tblCellMar>
+        <w:top w:w="0" w:type="dxa"/>
+        <w:left w:w="108" w:type="dxa"/>
+        <w:bottom w:w="0" w:type="dxa"/>
+        <w:right w:w="108" w:type="dxa"/>
+      </w:tblCellMar>
+    </w:tblPr>
+  </w:style>
+  <w:style w:type="numbering" w:default="1" w:styleId="NoList">
+    <w:name w:val="No List"/>
+    <w:uiPriority w:val="99"/>
+    <w:semiHidden/>
+    <w:unhideWhenUsed/>
+  </w:style>
+  <w:style w:type="paragraph" w:customStyle="1" w:styleId="Paragraph2">
+    <w:name w:val="Paragraph2"/>
+    <w:basedOn w:val="Normal"/>
+    <w:pPr>
+      <w:spacing w:before="80"/>
+      <w:ind w:left="720"/>
+      <w:jc w:val="both"/>
+    </w:pPr>
+    <w:rPr>
+      <w:color w:val="000000"/>
+      <w:lang w:val="en-AU"/>
+    </w:rPr>
+  </w:style>
+  <w:style w:type="paragraph" w:styleId="Title">
+    <w:name w:val="Title"/>
+    <w:basedOn w:val="Normal"/>
+    <w:next w:val="Normal"/>
+    <w:qFormat/>
+    <w:pPr>
+      <w:spacing w:line="240" w:lineRule="auto"/>
+      <w:jc w:val="center"/>
+    </w:pPr>
+    <w:rPr>
+      <w:rFonts w:ascii="Arial" w:hAnsi="Arial"/>
+      <w:b/>
+      <w:sz w:val="36"/>
+    </w:rPr>
+  </w:style>
+  <w:style w:type="paragraph" w:styleId="Subtitle">
+    <w:name w:val="Subtitle"/>
+    <w:basedOn w:val="Normal"/>
+    <w:qFormat/>
+    <w:pPr>
+      <w:spacing w:after="60"/>
+      <w:jc w:val="center"/>
+    </w:pPr>
+    <w:rPr>
+      <w:rFonts w:ascii="Arial" w:hAnsi="Arial"/>
+      <w:i/>
+      <w:sz w:val="36"/>
+      <w:lang w:val="en-AU"/>
+    </w:rPr>
+  </w:style>
+  <w:style w:type="paragraph" w:styleId="NormalIndent">
+    <w:name w:val="Normal Indent"/>
+    <w:basedOn w:val="Normal"/>
+    <w:pPr>
+      <w:ind w:left="900" w:hanging="900"/>
+    </w:pPr>
+  </w:style>
+  <w:style w:type="paragraph" w:styleId="TOC1">
+    <w:name w:val="toc 1"/>
+    <w:basedOn w:val="Normal"/>
+    <w:next w:val="Normal"/>
+    <w:uiPriority w:val="39"/>
+    <w:pPr>
+      <w:tabs>
+        <w:tab w:val="right" w:pos="9360"/>
+      </w:tabs>
+      <w:spacing w:before="240" w:after="60"/>
+      <w:ind w:right="720"/>
+    </w:pPr>
+  </w:style>
+  <w:style w:type="paragraph" w:styleId="TOC2">
+    <w:name w:val="toc 2"/>
+    <w:basedOn w:val="Normal"/>
+    <w:next w:val="Normal"/>
+    <w:uiPriority w:val="39"/>
+    <w:pPr>
+      <w:tabs>
+        <w:tab w:val="right" w:pos="9360"/>
+      </w:tabs>
+      <w:ind w:left="432" w:right="720"/>
+    </w:pPr>
+  </w:style>
+  <w:style w:type="paragraph" w:styleId="TOC3">
+    <w:name w:val="toc 3"/>
+    <w:basedOn w:val="Normal"/>
+    <w:next w:val="Normal"/>
+    <w:semiHidden/>
+    <w:pPr>
+      <w:tabs>
+        <w:tab w:val="left" w:pos="1440"/>
+        <w:tab w:val="right" w:pos="9360"/>
+      </w:tabs>
+      <w:ind w:left="864"/>
+    </w:pPr>
+  </w:style>
+  <w:style w:type="paragraph" w:styleId="Header">
+    <w:name w:val="header"/>
+    <w:basedOn w:val="Normal"/>
+    <w:pPr>
+      <w:tabs>
+        <w:tab w:val="center" w:pos="4320"/>
+        <w:tab w:val="right" w:pos="8640"/>
+      </w:tabs>
+    </w:pPr>
+  </w:style>
+  <w:style w:type="paragraph" w:styleId="Footer">
+    <w:name w:val="footer"/>
+    <w:basedOn w:val="Normal"/>
+    <w:pPr>
+      <w:tabs>
+        <w:tab w:val="center" w:pos="4320"/>
+        <w:tab w:val="right" w:pos="8640"/>
+      </w:tabs>
+    </w:pPr>
+  </w:style>
+  <w:style w:type="character" w:styleId="PageNumber">
+    <w:name w:val="page number"/>
+    <w:basedOn w:val="DefaultParagraphFont"/>
+  </w:style>
+  <w:style w:type="paragraph" w:customStyle="1" w:styleId="Bullet1">
+    <w:name w:val="Bullet1"/>
+    <w:basedOn w:val="Normal"/>
+    <w:pPr>
+      <w:ind w:left="720" w:hanging="432"/>
+    </w:pPr>
+  </w:style>
+  <w:style w:type="paragraph" w:customStyle="1" w:styleId="Bullet2">
+    <w:name w:val="Bullet2"/>
+    <w:basedOn w:val="Normal"/>
+    <w:pPr>
+      <w:ind w:left="1440" w:hanging="360"/>
+    </w:pPr>
+    <w:rPr>
+      <w:color w:val="000080"/>
+    </w:rPr>
+  </w:style>
+  <w:style w:type="paragraph" w:customStyle="1" w:styleId="Tabletext">
+    <w:name w:val="Tabletext"/>
+    <w:basedOn w:val="Normal"/>
+    <w:pPr>
+      <w:keepLines/>
+      <w:spacing w:after="120"/>
+    </w:pPr>
+  </w:style>
+  <w:style w:type="paragraph" w:styleId="BodyText">
+    <w:name w:val="Body Text"/>
+    <w:basedOn w:val="Normal"/>
+    <w:pPr>
+      <w:keepLines/>
+      <w:spacing w:after="120"/>
+      <w:ind w:left="720"/>
+    </w:pPr>
+  </w:style>
+  <w:style w:type="paragraph" w:styleId="DocumentMap">
+    <w:name w:val="Document Map"/>
+    <w:basedOn w:val="Normal"/>
+    <w:semiHidden/>
+    <w:pPr>
+      <w:shd w:val="clear" w:color="auto" w:fill="000080"/>
+    </w:pPr>
+    <w:rPr>
+      <w:rFonts w:ascii="Tahoma" w:hAnsi="Tahoma"/>
+    </w:rPr>
+  </w:style>
+  <w:style w:type="character" w:styleId="FootnoteReference">
+    <w:name w:val="footnote reference"/>
+    <w:semiHidden/>
+    <w:rPr>
+      <w:sz w:val="20"/>
+      <w:vertAlign w:val="superscript"/>
+    </w:rPr>
+  </w:style>
+  <w:style w:type="paragraph" w:styleId="FootnoteText">
+    <w:name w:val="footnote text"/>
+    <w:basedOn w:val="Normal"/>
+    <w:semiHidden/>
+    <w:pPr>
+      <w:keepNext/>
+      <w:keepLines/>
+      <w:pBdr>
+        <w:bottom w:val="single" w:sz="6" w:space="0" w:color="000000"/>
+      </w:pBdr>
+      <w:spacing w:before="40" w:after="40"/>
+      <w:ind w:left="360" w:hanging="360"/>
+    </w:pPr>
+    <w:rPr>
+      <w:rFonts w:ascii="Helvetica" w:hAnsi="Helvetica"/>
+      <w:sz w:val="16"/>
+    </w:rPr>
+  </w:style>
+  <w:style w:type="paragraph" w:customStyle="1" w:styleId="MainTitle">
+    <w:name w:val="Main Title"/>
+    <w:basedOn w:val="Normal"/>
+    <w:pPr>
+      <w:spacing w:before="480" w:after="60" w:line="240" w:lineRule="auto"/>
+      <w:jc w:val="center"/>
+    </w:pPr>
+    <w:rPr>
+      <w:rFonts w:ascii="Arial" w:hAnsi="Arial"/>
+      <w:b/>
+      <w:kern w:val="28"/>
+      <w:sz w:val="32"/>
+    </w:rPr>
+  </w:style>
+  <w:style w:type="paragraph" w:customStyle="1" w:styleId="Paragraph1">
+    <w:name w:val="Paragraph1"/>
+    <w:basedOn w:val="Normal"/>
+    <w:pPr>
+      <w:spacing w:before="80" w:line="240" w:lineRule="auto"/>
+      <w:jc w:val="both"/>
+    </w:pPr>
+  </w:style>
+  <w:style w:type="paragraph" w:customStyle="1" w:styleId="Paragraph3">
+    <w:name w:val="Paragraph3"/>
+    <w:basedOn w:val="Normal"/>
+    <w:pPr>
+      <w:spacing w:before="80" w:line="240" w:lineRule="auto"/>
+      <w:ind w:left="1530"/>
+      <w:jc w:val="both"/>
+    </w:pPr>
+  </w:style>
+  <w:style w:type="paragraph" w:customStyle="1" w:styleId="Paragraph4">
+    <w:name w:val="Paragraph4"/>
+    <w:basedOn w:val="Normal"/>
+    <w:pPr>
+      <w:spacing w:before="80" w:line="240" w:lineRule="auto"/>
+      <w:ind w:left="2250"/>
+      <w:jc w:val="both"/>
+    </w:pPr>
+  </w:style>
+  <w:style w:type="paragraph" w:styleId="TOC4">
+    <w:name w:val="toc 4"/>
+    <w:basedOn w:val="Normal"/>
+    <w:next w:val="Normal"/>
+    <w:semiHidden/>
+    <w:pPr>
+      <w:ind w:left="600"/>
+    </w:pPr>
+  </w:style>
+  <w:style w:type="paragraph" w:styleId="TOC5">
+    <w:name w:val="toc 5"/>
+    <w:basedOn w:val="Normal"/>
+    <w:next w:val="Normal"/>
+    <w:semiHidden/>
+    <w:pPr>
+      <w:ind w:left="800"/>
+    </w:pPr>
+  </w:style>
+  <w:style w:type="paragraph" w:styleId="TOC6">
+    <w:name w:val="toc 6"/>
+    <w:basedOn w:val="Normal"/>
+    <w:next w:val="Normal"/>
+    <w:semiHidden/>
+    <w:pPr>
+      <w:ind w:left="1000"/>
+    </w:pPr>
+  </w:style>
+  <w:style w:type="paragraph" w:styleId="TOC7">
+    <w:name w:val="toc 7"/>
+    <w:basedOn w:val="Normal"/>
+    <w:next w:val="Normal"/>
+    <w:semiHidden/>
+    <w:pPr>
+      <w:ind w:left="1200"/>
+    </w:pPr>
+  </w:style>
+  <w:style w:type="paragraph" w:styleId="TOC8">
+    <w:name w:val="toc 8"/>
+    <w:basedOn w:val="Normal"/>
+    <w:next w:val="Normal"/>
+    <w:semiHidden/>
+    <w:pPr>
+      <w:ind w:left="1400"/>
+    </w:pPr>
+  </w:style>
+  <w:style w:type="paragraph" w:styleId="TOC9">
+    <w:name w:val="toc 9"/>
+    <w:basedOn w:val="Normal"/>
+    <w:next w:val="Normal"/>
+    <w:semiHidden/>
+    <w:pPr>
+      <w:ind w:left="1600"/>
+    </w:pPr>
+  </w:style>
+  <w:style w:type="paragraph" w:customStyle="1" w:styleId="Body">
+    <w:name w:val="Body"/>
+    <w:basedOn w:val="Normal"/>
+    <w:pPr>
+      <w:widowControl/>
+      <w:spacing w:before="120" w:line="240" w:lineRule="auto"/>
+      <w:jc w:val="both"/>
+    </w:pPr>
+    <w:rPr>
+      <w:rFonts w:ascii="Book Antiqua" w:hAnsi="Book Antiqua"/>
+    </w:rPr>
+  </w:style>
+  <w:style w:type="paragraph" w:customStyle="1" w:styleId="Bullet">
+    <w:name w:val="Bullet"/>
+    <w:basedOn w:val="Normal"/>
+    <w:pPr>
+      <w:widowControl/>
+      <w:tabs>
+        <w:tab w:val="left" w:pos="360"/>
+        <w:tab w:val="left" w:pos="720"/>
+      </w:tabs>
+      <w:spacing w:before="120" w:line="240" w:lineRule="auto"/>
+      <w:ind w:left="720" w:right="360"/>
+      <w:jc w:val="both"/>
+    </w:pPr>
+    <w:rPr>
+      <w:rFonts w:ascii="Book Antiqua" w:hAnsi="Book Antiqua"/>
+    </w:rPr>
+  </w:style>
+  <w:style w:type="paragraph" w:styleId="BodyText2">
+    <w:name w:val="Body Text 2"/>
+    <w:basedOn w:val="Normal"/>
+    <w:pPr>
+      <w:ind w:left="720"/>
+    </w:pPr>
+    <w:rPr>
+      <w:i/>
+      <w:color w:val="0000FF"/>
+      <w:u w:val="single"/>
+    </w:rPr>
+  </w:style>
+  <w:style w:type="paragraph" w:customStyle="1" w:styleId="InfoBlue">
+    <w:name w:val="InfoBlue"/>
+    <w:basedOn w:val="Normal"/>
+    <w:next w:val="BodyText"/>
+    <w:link w:val="InfoBlueChar"/>
+    <w:pPr>
+      <w:spacing w:after="120"/>
+      <w:ind w:left="720"/>
+    </w:pPr>
+    <w:rPr>
+      <w:i/>
+      <w:color w:val="0000FF"/>
+    </w:rPr>
+  </w:style>
+  <w:style w:type="character" w:styleId="Hyperlink">
+    <w:name w:val="Hyperlink"/>
+    <w:uiPriority w:val="99"/>
+    <w:rPr>
+      <w:color w:val="0000FF"/>
+      <w:u w:val="single"/>
+    </w:rPr>
+  </w:style>
+  <w:style w:type="character" w:styleId="FollowedHyperlink">
+    <w:name w:val="FollowedHyperlink"/>
+    <w:uiPriority w:val="99"/>
+    <w:rPr>
+      <w:color w:val="800080"/>
+      <w:u w:val="single"/>
+    </w:rPr>
+  </w:style>
+  <w:style w:type="paragraph" w:customStyle="1" w:styleId="TemplateHeading1">
+    <w:name w:val="Template Heading 1"/>
+    <w:basedOn w:val="Normal"/>
+    <w:next w:val="BodyText"/>
+    <w:rsid w:val="00CE0F15"/>
+    <w:pPr>
+      <w:widowControl/>
+      <w:numPr>
+        <w:numId w:val="2"/>
+      </w:numPr>
+      <w:pBdr>
+        <w:bottom w:val="single" w:sz="4" w:space="1" w:color="808080"/>
+      </w:pBdr>
+      <w:spacing w:line="240" w:lineRule="auto"/>
+      <w:ind w:left="0" w:firstLine="0"/>
+    </w:pPr>
+    <w:rPr>
+      <w:rFonts w:ascii="Arial" w:hAnsi="Arial"/>
+      <w:b/>
+      <w:color w:val="808080"/>
+      <w:sz w:val="48"/>
+      <w:szCs w:val="24"/>
+    </w:rPr>
+  </w:style>
+  <w:style w:type="paragraph" w:customStyle="1" w:styleId="GuidelineHeading2">
+    <w:name w:val="Guideline Heading 2"/>
+    <w:basedOn w:val="Normal"/>
+    <w:rsid w:val="00CE0F15"/>
+    <w:pPr>
+      <w:widowControl/>
+      <w:numPr>
+        <w:ilvl w:val="1"/>
+        <w:numId w:val="2"/>
+      </w:numPr>
+      <w:spacing w:line="240" w:lineRule="auto"/>
+    </w:pPr>
+    <w:rPr>
+      <w:sz w:val="24"/>
+      <w:szCs w:val="24"/>
+    </w:rPr>
+  </w:style>
+  <w:style w:type="paragraph" w:customStyle="1" w:styleId="GuidelineHeading3">
+    <w:name w:val="Guideline Heading 3"/>
+    <w:basedOn w:val="Normal"/>
+    <w:rsid w:val="00CE0F15"/>
+    <w:pPr>
+      <w:widowControl/>
+      <w:numPr>
+        <w:ilvl w:val="2"/>
+        <w:numId w:val="2"/>
+      </w:numPr>
+      <w:spacing w:line="240" w:lineRule="auto"/>
+    </w:pPr>
+    <w:rPr>
+      <w:sz w:val="24"/>
+      <w:szCs w:val="24"/>
+    </w:rPr>
+  </w:style>
+  <w:style w:type="character" w:customStyle="1" w:styleId="InfoBlueChar">
+    <w:name w:val="InfoBlue Char"/>
+    <w:link w:val="InfoBlue"/>
+    <w:locked/>
+    <w:rsid w:val="00A33C27"/>
+    <w:rPr>
+      <w:i/>
+      <w:color w:val="0000FF"/>
+      <w:lang w:val="en-US" w:eastAsia="en-US" w:bidi="ar-SA"/>
+    </w:rPr>
+  </w:style>
+  <w:style w:type="table" w:styleId="TableGrid">
+    <w:name w:val="Table Grid"/>
+    <w:basedOn w:val="TableNormal"/>
+    <w:uiPriority w:val="59"/>
+    <w:rsid w:val="00384C8C"/>
+    <w:pPr>
+      <w:widowControl w:val="0"/>
+      <w:spacing w:line="240" w:lineRule="atLeast"/>
+    </w:pPr>
+    <w:tblPr>
+      <w:tblInd w:w="0" w:type="dxa"/>
+      <w:tblBorders>
+        <w:top w:val="single" w:sz="4" w:space="0" w:color="auto"/>
+        <w:left w:val="single" w:sz="4" w:space="0" w:color="auto"/>
+        <w:bottom w:val="single" w:sz="4" w:space="0" w:color="auto"/>
+        <w:right w:val="single" w:sz="4" w:space="0" w:color="auto"/>
+        <w:insideH w:val="single" w:sz="4" w:space="0" w:color="auto"/>
+        <w:insideV w:val="single" w:sz="4" w:space="0" w:color="auto"/>
+      </w:tblBorders>
+      <w:tblCellMar>
+        <w:top w:w="0" w:type="dxa"/>
+        <w:left w:w="108" w:type="dxa"/>
+        <w:bottom w:w="0" w:type="dxa"/>
+        <w:right w:w="108" w:type="dxa"/>
+      </w:tblCellMar>
+    </w:tblPr>
+  </w:style>
+  <w:style w:type="character" w:styleId="CommentReference">
+    <w:name w:val="annotation reference"/>
+    <w:semiHidden/>
+    <w:rsid w:val="00040E19"/>
+    <w:rPr>
+      <w:sz w:val="16"/>
+      <w:szCs w:val="16"/>
+    </w:rPr>
+  </w:style>
+  <w:style w:type="paragraph" w:styleId="CommentText">
+    <w:name w:val="annotation text"/>
+    <w:basedOn w:val="Normal"/>
+    <w:semiHidden/>
+    <w:rsid w:val="00040E19"/>
+  </w:style>
+  <w:style w:type="paragraph" w:styleId="CommentSubject">
+    <w:name w:val="annotation subject"/>
+    <w:basedOn w:val="CommentText"/>
+    <w:next w:val="CommentText"/>
+    <w:semiHidden/>
+    <w:rsid w:val="00040E19"/>
+    <w:rPr>
+      <w:b/>
+      <w:bCs/>
+    </w:rPr>
+  </w:style>
+  <w:style w:type="paragraph" w:styleId="BalloonText">
+    <w:name w:val="Balloon Text"/>
+    <w:basedOn w:val="Normal"/>
+    <w:semiHidden/>
+    <w:rsid w:val="00040E19"/>
+    <w:rPr>
+      <w:rFonts w:ascii="Tahoma" w:hAnsi="Tahoma" w:cs="Tahoma"/>
+      <w:sz w:val="16"/>
+      <w:szCs w:val="16"/>
+    </w:rPr>
+  </w:style>
+  <w:style w:type="paragraph" w:styleId="NormalWeb">
+    <w:name w:val="Normal (Web)"/>
+    <w:basedOn w:val="Normal"/>
+    <w:rsid w:val="009B4E53"/>
+    <w:pPr>
+      <w:widowControl/>
+      <w:spacing w:before="100" w:beforeAutospacing="1" w:after="100" w:afterAutospacing="1" w:line="240" w:lineRule="auto"/>
+    </w:pPr>
+    <w:rPr>
+      <w:sz w:val="24"/>
+      <w:szCs w:val="24"/>
+    </w:rPr>
+  </w:style>
+  <w:style w:type="paragraph" w:customStyle="1" w:styleId="xl63">
+    <w:name w:val="xl63"/>
+    <w:basedOn w:val="Normal"/>
+    <w:rsid w:val="00886631"/>
+    <w:pPr>
+      <w:widowControl/>
+      <w:spacing w:before="100" w:beforeAutospacing="1" w:after="100" w:afterAutospacing="1" w:line="240" w:lineRule="auto"/>
+      <w:jc w:val="center"/>
+      <w:textAlignment w:val="top"/>
+    </w:pPr>
+    <w:rPr>
+      <w:sz w:val="24"/>
+      <w:szCs w:val="24"/>
+    </w:rPr>
+  </w:style>
+  <w:style w:type="paragraph" w:customStyle="1" w:styleId="xl64">
+    <w:name w:val="xl64"/>
+    <w:basedOn w:val="Normal"/>
+    <w:rsid w:val="00886631"/>
+    <w:pPr>
+      <w:widowControl/>
+      <w:spacing w:before="100" w:beforeAutospacing="1" w:after="100" w:afterAutospacing="1" w:line="240" w:lineRule="auto"/>
+      <w:textAlignment w:val="top"/>
+    </w:pPr>
+    <w:rPr>
+      <w:sz w:val="24"/>
+      <w:szCs w:val="24"/>
+    </w:rPr>
+  </w:style>
+  <w:style w:type="paragraph" w:customStyle="1" w:styleId="xl65">
+    <w:name w:val="xl65"/>
+    <w:basedOn w:val="Normal"/>
+    <w:rsid w:val="00886631"/>
+    <w:pPr>
+      <w:widowControl/>
+      <w:pBdr>
+        <w:top w:val="single" w:sz="4" w:space="0" w:color="auto"/>
+        <w:left w:val="single" w:sz="4" w:space="0" w:color="auto"/>
+        <w:bottom w:val="single" w:sz="4" w:space="0" w:color="auto"/>
+        <w:right w:val="single" w:sz="4" w:space="0" w:color="auto"/>
+      </w:pBdr>
+      <w:spacing w:before="100" w:beforeAutospacing="1" w:after="100" w:afterAutospacing="1" w:line="240" w:lineRule="auto"/>
+      <w:textAlignment w:val="top"/>
+    </w:pPr>
+    <w:rPr>
+      <w:b/>
+      <w:bCs/>
+      <w:sz w:val="24"/>
+      <w:szCs w:val="24"/>
+    </w:rPr>
+  </w:style>
+  <w:style w:type="paragraph" w:customStyle="1" w:styleId="xl66">
+    <w:name w:val="xl66"/>
+    <w:basedOn w:val="Normal"/>
+    <w:rsid w:val="00886631"/>
+    <w:pPr>
+      <w:widowControl/>
+      <w:pBdr>
+        <w:top w:val="single" w:sz="4" w:space="0" w:color="auto"/>
+        <w:left w:val="single" w:sz="4" w:space="0" w:color="auto"/>
+        <w:bottom w:val="single" w:sz="4" w:space="0" w:color="auto"/>
+        <w:right w:val="single" w:sz="4" w:space="0" w:color="auto"/>
+      </w:pBdr>
+      <w:spacing w:before="100" w:beforeAutospacing="1" w:after="100" w:afterAutospacing="1" w:line="240" w:lineRule="auto"/>
+      <w:jc w:val="center"/>
+      <w:textAlignment w:val="top"/>
+    </w:pPr>
+    <w:rPr>
+      <w:b/>
+      <w:bCs/>
+      <w:sz w:val="24"/>
+      <w:szCs w:val="24"/>
+    </w:rPr>
+  </w:style>
+  <w:style w:type="paragraph" w:customStyle="1" w:styleId="xl67">
+    <w:name w:val="xl67"/>
+    <w:basedOn w:val="Normal"/>
+    <w:rsid w:val="00886631"/>
+    <w:pPr>
+      <w:widowControl/>
+      <w:pBdr>
+        <w:top w:val="single" w:sz="4" w:space="0" w:color="auto"/>
+        <w:left w:val="single" w:sz="4" w:space="0" w:color="auto"/>
+        <w:bottom w:val="single" w:sz="4" w:space="0" w:color="auto"/>
+        <w:right w:val="single" w:sz="4" w:space="0" w:color="auto"/>
+      </w:pBdr>
+      <w:spacing w:before="100" w:beforeAutospacing="1" w:after="100" w:afterAutospacing="1" w:line="240" w:lineRule="auto"/>
+      <w:textAlignment w:val="top"/>
+    </w:pPr>
+    <w:rPr>
+      <w:sz w:val="24"/>
+      <w:szCs w:val="24"/>
+    </w:rPr>
+  </w:style>
+  <w:style w:type="paragraph" w:customStyle="1" w:styleId="xl68">
+    <w:name w:val="xl68"/>
+    <w:basedOn w:val="Normal"/>
+    <w:rsid w:val="00886631"/>
+    <w:pPr>
+      <w:widowControl/>
+      <w:pBdr>
+        <w:top w:val="single" w:sz="4" w:space="0" w:color="auto"/>
+        <w:left w:val="single" w:sz="4" w:space="0" w:color="auto"/>
+        <w:bottom w:val="single" w:sz="4" w:space="0" w:color="auto"/>
+        <w:right w:val="single" w:sz="4" w:space="0" w:color="auto"/>
+      </w:pBdr>
+      <w:spacing w:before="100" w:beforeAutospacing="1" w:after="100" w:afterAutospacing="1" w:line="240" w:lineRule="auto"/>
+      <w:jc w:val="center"/>
+      <w:textAlignment w:val="top"/>
+    </w:pPr>
+    <w:rPr>
+      <w:sz w:val="24"/>
+      <w:szCs w:val="24"/>
+    </w:rPr>
+  </w:style>
+  <w:style w:type="paragraph" w:styleId="ListParagraph">
+    <w:name w:val="List Paragraph"/>
+    <w:basedOn w:val="Normal"/>
+    <w:uiPriority w:val="34"/>
+    <w:qFormat/>
+    <w:rsid w:val="001D7EAE"/>
+    <w:pPr>
+      <w:ind w:left="720"/>
+      <w:contextualSpacing/>
+    </w:pPr>
+  </w:style>
+  <w:style w:type="paragraph" w:customStyle="1" w:styleId="Default">
+    <w:name w:val="Default"/>
+    <w:rsid w:val="003373EF"/>
+    <w:pPr>
+      <w:autoSpaceDE w:val="0"/>
+      <w:autoSpaceDN w:val="0"/>
+      <w:adjustRightInd w:val="0"/>
+    </w:pPr>
+    <w:rPr>
+      <w:rFonts w:ascii="Calibri" w:hAnsi="Calibri" w:cs="Calibri"/>
+      <w:color w:val="000000"/>
+      <w:sz w:val="24"/>
+      <w:szCs w:val="24"/>
+    </w:rPr>
+  </w:style>
+  <w:style w:type="paragraph" w:customStyle="1" w:styleId="TableParagraph">
+    <w:name w:val="Table Paragraph"/>
+    <w:basedOn w:val="Normal"/>
+    <w:uiPriority w:val="1"/>
+    <w:qFormat/>
+    <w:rsid w:val="004D6CF0"/>
+    <w:pPr>
+      <w:spacing w:line="240" w:lineRule="auto"/>
+    </w:pPr>
+    <w:rPr>
+      <w:rFonts w:asciiTheme="minorHAnsi" w:eastAsiaTheme="minorHAnsi" w:hAnsiTheme="minorHAnsi" w:cstheme="minorBidi"/>
+      <w:sz w:val="22"/>
+      <w:szCs w:val="22"/>
+    </w:rPr>
+  </w:style>
+  <w:style w:type="paragraph" w:styleId="Revision">
+    <w:name w:val="Revision"/>
+    <w:hidden/>
+    <w:uiPriority w:val="99"/>
+    <w:semiHidden/>
+    <w:rsid w:val="00AF0191"/>
+  </w:style>
+  <w:style w:type="paragraph" w:styleId="z-TopofForm">
+    <w:name w:val="HTML Top of Form"/>
+    <w:basedOn w:val="Normal"/>
+    <w:next w:val="Normal"/>
+    <w:link w:val="z-TopofFormChar"/>
+    <w:hidden/>
+    <w:uiPriority w:val="99"/>
+    <w:unhideWhenUsed/>
+    <w:rsid w:val="006B1696"/>
+    <w:pPr>
+      <w:widowControl/>
+      <w:pBdr>
+        <w:bottom w:val="single" w:sz="6" w:space="1" w:color="auto"/>
+      </w:pBdr>
+      <w:spacing w:line="240" w:lineRule="auto"/>
+      <w:jc w:val="center"/>
+    </w:pPr>
+    <w:rPr>
+      <w:rFonts w:ascii="Arial" w:hAnsi="Arial" w:cs="Arial"/>
+      <w:vanish/>
+      <w:sz w:val="16"/>
+      <w:szCs w:val="16"/>
+    </w:rPr>
+  </w:style>
+  <w:style w:type="character" w:customStyle="1" w:styleId="z-TopofFormChar">
+    <w:name w:val="z-Top of Form Char"/>
+    <w:basedOn w:val="DefaultParagraphFont"/>
+    <w:link w:val="z-TopofForm"/>
+    <w:uiPriority w:val="99"/>
+    <w:rsid w:val="006B1696"/>
+    <w:rPr>
+      <w:rFonts w:ascii="Arial" w:hAnsi="Arial" w:cs="Arial"/>
+      <w:vanish/>
+      <w:sz w:val="16"/>
+      <w:szCs w:val="16"/>
+    </w:rPr>
+  </w:style>
+  <w:style w:type="paragraph" w:styleId="z-BottomofForm">
+    <w:name w:val="HTML Bottom of Form"/>
+    <w:basedOn w:val="Normal"/>
+    <w:next w:val="Normal"/>
+    <w:link w:val="z-BottomofFormChar"/>
+    <w:hidden/>
+    <w:uiPriority w:val="99"/>
+    <w:unhideWhenUsed/>
+    <w:rsid w:val="006B1696"/>
+    <w:pPr>
+      <w:widowControl/>
+      <w:pBdr>
+        <w:top w:val="single" w:sz="6" w:space="1" w:color="auto"/>
+      </w:pBdr>
+      <w:spacing w:line="240" w:lineRule="auto"/>
+      <w:jc w:val="center"/>
+    </w:pPr>
+    <w:rPr>
+      <w:rFonts w:ascii="Arial" w:hAnsi="Arial" w:cs="Arial"/>
+      <w:vanish/>
+      <w:sz w:val="16"/>
+      <w:szCs w:val="16"/>
+    </w:rPr>
+  </w:style>
+  <w:style w:type="character" w:customStyle="1" w:styleId="z-BottomofFormChar">
+    <w:name w:val="z-Bottom of Form Char"/>
+    <w:basedOn w:val="DefaultParagraphFont"/>
+    <w:link w:val="z-BottomofForm"/>
+    <w:uiPriority w:val="99"/>
+    <w:rsid w:val="006B1696"/>
+    <w:rPr>
+      <w:rFonts w:ascii="Arial" w:hAnsi="Arial" w:cs="Arial"/>
+      <w:vanish/>
+      <w:sz w:val="16"/>
+      <w:szCs w:val="16"/>
+    </w:rPr>
+  </w:style>
+</w:styles>
+</file>
+
+<file path=word/stylesWithEffects.xml><?xml version="1.0" encoding="utf-8"?>
+<w:styles xmlns:wpc="http://schemas.microsoft.com/office/word/2010/wordprocessingCanvas" xmlns:mc="http://schemas.openxmlformats.org/markup-compatibility/2006" xmlns:o="urn:schemas-microsoft-com:office:office" xmlns:r="http://schemas.openxmlformats.org/officeDocument/2006/relationships" xmlns:m="http://schemas.openxmlformats.org/officeDocument/2006/math" xmlns:v="urn:schemas-microsoft-com:vml" xmlns:wp14="http://schemas.microsoft.com/office/word/2010/wordprocessingDrawing" xmlns:wp="http://schemas.openxmlformats.org/drawingml/2006/wordprocessingDrawing" xmlns:w10="urn:schemas-microsoft-com:office:word" xmlns:w="http://schemas.openxmlformats.org/wordprocessingml/2006/main" xmlns:w14="http://schemas.microsoft.com/office/word/2010/wordml" xmlns:wpg="http://schemas.microsoft.com/office/word/2010/wordprocessingGroup" xmlns:wpi="http://schemas.microsoft.com/office/word/2010/wordprocessingInk" xmlns:wne="http://schemas.microsoft.com/office/word/2006/wordml" xmlns:wps="http://schemas.microsoft.com/office/word/2010/wordprocessingShape" mc:Ignorable="w14 wp14">
+  <w:docDefaults>
+    <w:rPrDefault>
+      <w:rPr>
+        <w:rFonts w:ascii="Times New Roman" w:eastAsia="Times New Roman" w:hAnsi="Times New Roman" w:cs="Times New Roman"/>
+        <w:lang w:val="en-US" w:eastAsia="en-US" w:bidi="ar-SA"/>
+      </w:rPr>
+    </w:rPrDefault>
+    <w:pPrDefault/>
+  </w:docDefaults>
+  <w:latentStyles w:defLockedState="0" w:defUIPriority="0" w:defSemiHidden="0" w:defUnhideWhenUsed="0" w:defQFormat="0" w:count="267">
+    <w:lsdException w:name="Normal" w:qFormat="1"/>
+    <w:lsdException w:name="heading 1" w:qFormat="1"/>
+    <w:lsdException w:name="heading 2" w:qFormat="1"/>
+    <w:lsdException w:name="heading 3" w:qFormat="1"/>
+    <w:lsdException w:name="heading 4" w:qFormat="1"/>
+    <w:lsdException w:name="heading 5" w:qFormat="1"/>
+    <w:lsdException w:name="heading 6" w:qFormat="1"/>
+    <w:lsdException w:name="heading 7" w:qFormat="1"/>
+    <w:lsdException w:name="heading 8" w:qFormat="1"/>
+    <w:lsdException w:name="heading 9" w:qFormat="1"/>
+    <w:lsdException w:name="toc 1" w:uiPriority="39"/>
+    <w:lsdException w:name="toc 2" w:uiPriority="39"/>
+    <w:lsdException w:name="caption" w:semiHidden="1" w:unhideWhenUsed="1" w:qFormat="1"/>
+    <w:lsdException w:name="Title" w:qFormat="1"/>
+    <w:lsdException w:name="Subtitle" w:qFormat="1"/>
+    <w:lsdException w:name="Hyperlink" w:uiPriority="99"/>
+    <w:lsdException w:name="FollowedHyperlink" w:uiPriority="99"/>
+    <w:lsdException w:name="Strong" w:qFormat="1"/>
+    <w:lsdException w:name="Emphasis" w:qFormat="1"/>
+    <w:lsdException w:name="HTML Top of Form" w:uiPriority="99"/>
+    <w:lsdException w:name="HTML Bottom of Form" w:uiPriority="99"/>
+    <w:lsdException w:name="No List" w:uiPriority="99"/>
+    <w:lsdException w:name="Table Grid" w:uiPriority="59"/>
+    <w:lsdException w:name="Placeholder Text" w:semiHidden="1" w:uiPriority="99"/>
+    <w:lsdException w:name="No Spacing" w:uiPriority="1" w:qFormat="1"/>
+    <w:lsdException w:name="Light Shading" w:uiPriority="60"/>
+    <w:lsdException w:name="Light List" w:uiPriority="61"/>
+    <w:lsdException w:name="Light Grid" w:uiPriority="62"/>
+    <w:lsdException w:name="Medium Shading 1" w:uiPriority="63"/>
+    <w:lsdException w:name="Medium Shading 2" w:uiPriority="64"/>
+    <w:lsdException w:name="Medium List 1" w:uiPriority="65"/>
+    <w:lsdException w:name="Medium List 2" w:uiPriority="66"/>
+    <w:lsdException w:name="Medium Grid 1" w:uiPriority="67"/>
+    <w:lsdException w:name="Medium Grid 2" w:uiPriority="68"/>
+    <w:lsdException w:name="Medium Grid 3" w:uiPriority="69"/>
+    <w:lsdException w:name="Dark List" w:uiPriority="70"/>
+    <w:lsdException w:name="Colorful Shading" w:uiPriority="71"/>
+    <w:lsdException w:name="Colorful List" w:uiPriority="72"/>
+    <w:lsdException w:name="Colorful Grid" w:uiPriority="73"/>
+    <w:lsdException w:name="Light Shading Accent 1" w:uiPriority="60"/>
+    <w:lsdException w:name="Light List Accent 1" w:uiPriority="61"/>
+    <w:lsdException w:name="Light Grid Accent 1" w:uiPriority="62"/>
+    <w:lsdException w:name="Medium Shading 1 Accent 1" w:uiPriority="63"/>
+    <w:lsdException w:name="Medium Shading 2 Accent 1" w:uiPriority="64"/>
+    <w:lsdException w:name="Medium List 1 Accent 1" w:uiPriority="65"/>
+    <w:lsdException w:name="Revision" w:semiHidden="1" w:uiPriority="99"/>
+    <w:lsdException w:name="List Paragraph" w:uiPriority="34" w:qFormat="1"/>
+    <w:lsdException w:name="Quote" w:uiPriority="29" w:qFormat="1"/>
+    <w:lsdException w:name="Intense Quote" w:uiPriority="30" w:qFormat="1"/>
+    <w:lsdException w:name="Medium List 2 Accent 1" w:uiPriority="66"/>
+    <w:lsdException w:name="Medium Grid 1 Accent 1" w:uiPriority="67"/>
+    <w:lsdException w:name="Medium Grid 2 Accent 1" w:uiPriority="68"/>
+    <w:lsdException w:name="Medium Grid 3 Accent 1" w:uiPriority="69"/>
+    <w:lsdException w:name="Dark List Accent 1" w:uiPriority="70"/>
+    <w:lsdException w:name="Colorful Shading Accent 1" w:uiPriority="71"/>
+    <w:lsdException w:name="Colorful List Accent 1" w:uiPriority="72"/>
+    <w:lsdException w:name="Colorful Grid Accent 1" w:uiPriority="73"/>
+    <w:lsdException w:name="Light Shading Accent 2" w:uiPriority="60"/>
+    <w:lsdException w:name="Light List Accent 2" w:uiPriority="61"/>
+    <w:lsdException w:name="Light Grid Accent 2" w:uiPriority="62"/>
+    <w:lsdException w:name="Medium Shading 1 Accent 2" w:uiPriority="63"/>
+    <w:lsdException w:name="Medium Shading 2 Accent 2" w:uiPriority="64"/>
+    <w:lsdException w:name="Medium List 1 Accent 2" w:uiPriority="65"/>
+    <w:lsdException w:name="Medium List 2 Accent 2" w:uiPriority="66"/>
+    <w:lsdException w:name="Medium Grid 1 Accent 2" w:uiPriority="67"/>
+    <w:lsdException w:name="Medium Grid 2 Accent 2" w:uiPriority="68"/>
+    <w:lsdException w:name="Medium Grid 3 Accent 2" w:uiPriority="69"/>
+    <w:lsdException w:name="Dark List Accent 2" w:uiPriority="70"/>
+    <w:lsdException w:name="Colorful Shading Accent 2" w:uiPriority="71"/>
+    <w:lsdException w:name="Colorful List Accent 2" w:uiPriority="72"/>
+    <w:lsdException w:name="Colorful Grid Accent 2" w:uiPriority="73"/>
+    <w:lsdException w:name="Light Shading Accent 3" w:uiPriority="60"/>
+    <w:lsdException w:name="Light List Accent 3" w:uiPriority="61"/>
+    <w:lsdException w:name="Light Grid Accent 3" w:uiPriority="62"/>
+    <w:lsdException w:name="Medium Shading 1 Accent 3" w:uiPriority="63"/>
+    <w:lsdException w:name="Medium Shading 2 Accent 3" w:uiPriority="64"/>
+    <w:lsdException w:name="Medium List 1 Accent 3" w:uiPriority="65"/>
+    <w:lsdException w:name="Medium List 2 Accent 3" w:uiPriority="66"/>
+    <w:lsdException w:name="Medium Grid 1 Accent 3" w:uiPriority="67"/>
+    <w:lsdException w:name="Medium Grid 2 Accent 3" w:uiPriority="68"/>
+    <w:lsdException w:name="Medium Grid 3 Accent 3" w:uiPriority="69"/>
+    <w:lsdException w:name="Dark List Accent 3" w:uiPriority="70"/>
+    <w:lsdException w:name="Colorful Shading Accent 3" w:uiPriority="71"/>
+    <w:lsdException w:name="Colorful List Accent 3" w:uiPriority="72"/>
+    <w:lsdException w:name="Colorful Grid Accent 3" w:uiPriority="73"/>
+    <w:lsdException w:name="Light Shading Accent 4" w:uiPriority="60"/>
+    <w:lsdException w:name="Light List Accent 4" w:uiPriority="61"/>
+    <w:lsdException w:name="Light Grid Accent 4" w:uiPriority="62"/>
+    <w:lsdException w:name="Medium Shading 1 Accent 4" w:uiPriority="63"/>
+    <w:lsdException w:name="Medium Shading 2 Accent 4" w:uiPriority="64"/>
+    <w:lsdException w:name="Medium List 1 Accent 4" w:uiPriority="65"/>
+    <w:lsdException w:name="Medium List 2 Accent 4" w:uiPriority="66"/>
+    <w:lsdException w:name="Medium Grid 1 Accent 4" w:uiPriority="67"/>
+    <w:lsdException w:name="Medium Grid 2 Accent 4" w:uiPriority="68"/>
+    <w:lsdException w:name="Medium Grid 3 Accent 4" w:uiPriority="69"/>
+    <w:lsdException w:name="Dark List Accent 4" w:uiPriority="70"/>
+    <w:lsdException w:name="Colorful Shading Accent 4" w:uiPriority="71"/>
+    <w:lsdException w:name="Colorful List Accent 4" w:uiPriority="72"/>
+    <w:lsdException w:name="Colorful Grid Accent 4" w:uiPriority="73"/>
+    <w:lsdException w:name="Light Shading Accent 5" w:uiPriority="60"/>
+    <w:lsdException w:name="Light List Accent 5" w:uiPriority="61"/>
+    <w:lsdException w:name="Light Grid Accent 5" w:uiPriority="62"/>
+    <w:lsdException w:name="Medium Shading 1 Accent 5" w:uiPriority="63"/>
+    <w:lsdException w:name="Medium Shading 2 Accent 5" w:uiPriority="64"/>
+    <w:lsdException w:name="Medium List 1 Accent 5" w:uiPriority="65"/>
+    <w:lsdException w:name="Medium List 2 Accent 5" w:uiPriority="66"/>
+    <w:lsdException w:name="Medium Grid 1 Accent 5" w:uiPriority="67"/>
+    <w:lsdException w:name="Medium Grid 2 Accent 5" w:uiPriority="68"/>
+    <w:lsdException w:name="Medium Grid 3 Accent 5" w:uiPriority="69"/>
+    <w:lsdException w:name="Dark List Accent 5" w:uiPriority="70"/>
+    <w:lsdException w:name="Colorful Shading Accent 5" w:uiPriority="71"/>
+    <w:lsdException w:name="Colorful List Accent 5" w:uiPriority="72"/>
+    <w:lsdException w:name="Colorful Grid Accent 5" w:uiPriority="73"/>
+    <w:lsdException w:name="Light Shading Accent 6" w:uiPriority="60"/>
+    <w:lsdException w:name="Light List Accent 6" w:uiPriority="61"/>
+    <w:lsdException w:name="Light Grid Accent 6" w:uiPriority="62"/>
+    <w:lsdException w:name="Medium Shading 1 Accent 6" w:uiPriority="63"/>
+    <w:lsdException w:name="Medium Shading 2 Accent 6" w:uiPriority="64"/>
+    <w:lsdException w:name="Medium List 1 Accent 6" w:uiPriority="65"/>
+    <w:lsdException w:name="Medium List 2 Accent 6" w:uiPriority="66"/>
+    <w:lsdException w:name="Medium Grid 1 Accent 6" w:uiPriority="67"/>
+    <w:lsdException w:name="Medium Grid 2 Accent 6" w:uiPriority="68"/>
+    <w:lsdException w:name="Medium Grid 3 Accent 6" w:uiPriority="69"/>
+    <w:lsdException w:name="Dark List Accent 6" w:uiPriority="70"/>
+    <w:lsdException w:name="Colorful Shading Accent 6" w:uiPriority="71"/>
+    <w:lsdException w:name="Colorful List Accent 6" w:uiPriority="72"/>
+    <w:lsdException w:name="Colorful Grid Accent 6" w:uiPriority="73"/>
+    <w:lsdException w:name="Subtle Emphasis" w:uiPriority="19" w:qFormat="1"/>
+    <w:lsdException w:name="Intense Emphasis" w:uiPriority="21" w:qFormat="1"/>
+    <w:lsdException w:name="Subtle Reference" w:uiPriority="31" w:qFormat="1"/>
+    <w:lsdException w:name="Intense Reference" w:uiPriority="32" w:qFormat="1"/>
+    <w:lsdException w:name="Book Title" w:uiPriority="33" w:qFormat="1"/>
+    <w:lsdException w:name="Bibliography" w:semiHidden="1" w:uiPriority="37" w:unhideWhenUsed="1"/>
+    <w:lsdException w:name="TOC Heading" w:semiHidden="1" w:uiPriority="39" w:unhideWhenUsed="1" w:qFormat="1"/>
   </w:latentStyles>
   <w:style w:type="paragraph" w:default="1" w:styleId="Normal">
     <w:name w:val="Normal"/>
@@ -6713,7 +7165,7 @@
 </file>
 
 <file path=customXml/itemProps4.xml><?xml version="1.0" encoding="utf-8"?>
-<ds:datastoreItem xmlns:ds="http://schemas.openxmlformats.org/officeDocument/2006/customXml" ds:itemID="{0E7EDDAD-EB9C-964B-89A5-E5DCDFD5BAFA}">
+<ds:datastoreItem xmlns:ds="http://schemas.openxmlformats.org/officeDocument/2006/customXml" ds:itemID="{A219FB65-421A-46F5-B165-14209677CBDB}">
   <ds:schemaRefs>
     <ds:schemaRef ds:uri="http://schemas.openxmlformats.org/officeDocument/2006/bibliography"/>
   </ds:schemaRefs>

</xml_diff>

<commit_message>
Update DevDoc for Java code style:Strings
</commit_message>
<xml_diff>
--- a/Documentation/Development/Coding Standard.docx
+++ b/Documentation/Development/Coding Standard.docx
@@ -1,6 +1,6 @@
 
 <file path=word/document.xml><?xml version="1.0" encoding="utf-8"?>
-<w:document xmlns:wpc="http://schemas.microsoft.com/office/word/2010/wordprocessingCanvas" xmlns:mo="http://schemas.microsoft.com/office/mac/office/2008/main" xmlns:mc="http://schemas.openxmlformats.org/markup-compatibility/2006" xmlns:mv="urn:schemas-microsoft-com:mac:vml" xmlns:o="urn:schemas-microsoft-com:office:office" xmlns:r="http://schemas.openxmlformats.org/officeDocument/2006/relationships" xmlns:m="http://schemas.openxmlformats.org/officeDocument/2006/math" xmlns:v="urn:schemas-microsoft-com:vml" xmlns:wp14="http://schemas.microsoft.com/office/word/2010/wordprocessingDrawing" xmlns:wp="http://schemas.openxmlformats.org/drawingml/2006/wordprocessingDrawing" xmlns:w10="urn:schemas-microsoft-com:office:word" xmlns:w="http://schemas.openxmlformats.org/wordprocessingml/2006/main" xmlns:w14="http://schemas.microsoft.com/office/word/2010/wordml" xmlns:w15="http://schemas.microsoft.com/office/word/2012/wordml" xmlns:wpg="http://schemas.microsoft.com/office/word/2010/wordprocessingGroup" xmlns:wpi="http://schemas.microsoft.com/office/word/2010/wordprocessingInk" xmlns:wne="http://schemas.microsoft.com/office/word/2006/wordml" xmlns:wps="http://schemas.microsoft.com/office/word/2010/wordprocessingShape" mc:Ignorable="w14 w15 wp14">
+<w:document xmlns:wpc="http://schemas.microsoft.com/office/word/2010/wordprocessingCanvas" xmlns:cx="http://schemas.microsoft.com/office/drawing/2014/chartex" xmlns:cx1="http://schemas.microsoft.com/office/drawing/2015/9/8/chartex" xmlns:cx2="http://schemas.microsoft.com/office/drawing/2015/10/21/chartex" xmlns:cx3="http://schemas.microsoft.com/office/drawing/2016/5/9/chartex" xmlns:cx4="http://schemas.microsoft.com/office/drawing/2016/5/10/chartex" xmlns:cx5="http://schemas.microsoft.com/office/drawing/2016/5/11/chartex" xmlns:mc="http://schemas.openxmlformats.org/markup-compatibility/2006" xmlns:o="urn:schemas-microsoft-com:office:office" xmlns:r="http://schemas.openxmlformats.org/officeDocument/2006/relationships" xmlns:m="http://schemas.openxmlformats.org/officeDocument/2006/math" xmlns:v="urn:schemas-microsoft-com:vml" xmlns:wp14="http://schemas.microsoft.com/office/word/2010/wordprocessingDrawing" xmlns:wp="http://schemas.openxmlformats.org/drawingml/2006/wordprocessingDrawing" xmlns:w10="urn:schemas-microsoft-com:office:word" xmlns:w="http://schemas.openxmlformats.org/wordprocessingml/2006/main" xmlns:w14="http://schemas.microsoft.com/office/word/2010/wordml" xmlns:w15="http://schemas.microsoft.com/office/word/2012/wordml" xmlns:w16se="http://schemas.microsoft.com/office/word/2015/wordml/symex" xmlns:wpg="http://schemas.microsoft.com/office/word/2010/wordprocessingGroup" xmlns:wpi="http://schemas.microsoft.com/office/word/2010/wordprocessingInk" xmlns:wne="http://schemas.microsoft.com/office/word/2006/wordml" xmlns:wps="http://schemas.microsoft.com/office/word/2010/wordprocessingShape" mc:Ignorable="w14 w15 w16se wp14">
   <w:body>
     <w:p>
       <w:pPr>
@@ -20,11 +20,30 @@
         <w:t>Java</w:t>
       </w:r>
     </w:p>
-    <w:p/>
     <w:p>
       <w:pPr>
-        <w:ind w:left="720"/>
-      </w:pPr>
+        <w:pStyle w:val="Heading2"/>
+        <w:rPr>
+          <w:shd w:val="clear" w:color="auto" w:fill="FFFFFF"/>
+          <w:lang w:val="uk-UA"/>
+        </w:rPr>
+      </w:pPr>
+      <w:r>
+        <w:rPr>
+          <w:shd w:val="clear" w:color="auto" w:fill="FFFFFF"/>
+        </w:rPr>
+        <w:t>General</w:t>
+      </w:r>
+    </w:p>
+    <w:p>
+      <w:pPr>
+        <w:rPr>
+          <w:rStyle w:val="Hyperlink"/>
+        </w:rPr>
+      </w:pPr>
+      <w:r>
+        <w:t xml:space="preserve">Please follow the recommendation defined in </w:t>
+      </w:r>
       <w:hyperlink r:id="rId12" w:history="1">
         <w:r>
           <w:rPr>
@@ -34,7 +53,59 @@
         </w:r>
       </w:hyperlink>
     </w:p>
-    <w:p/>
+    <w:p>
+      <w:pPr>
+        <w:rPr>
+          <w:rStyle w:val="Hyperlink"/>
+        </w:rPr>
+      </w:pPr>
+    </w:p>
+    <w:p>
+      <w:pPr>
+        <w:pStyle w:val="Heading2"/>
+        <w:rPr>
+          <w:shd w:val="clear" w:color="auto" w:fill="FFFFFF"/>
+          <w:lang w:val="uk-UA"/>
+        </w:rPr>
+      </w:pPr>
+      <w:r>
+        <w:rPr>
+          <w:shd w:val="clear" w:color="auto" w:fill="FFFFFF"/>
+        </w:rPr>
+        <w:t>Strings</w:t>
+      </w:r>
+    </w:p>
+    <w:p>
+      <w:r>
+        <w:t>For string concatenatin rather than use String.concat() or StringBuilder/StringBuffer.append() please use concatenation operator + .</w:t>
+      </w:r>
+    </w:p>
+    <w:p>
+      <w:r>
+        <w:t xml:space="preserve">Based on </w:t>
+      </w:r>
+      <w:hyperlink r:id="rId13" w:history="1">
+        <w:r>
+          <w:rPr>
+            <w:rStyle w:val="Hyperlink"/>
+          </w:rPr>
+          <w:t>https://docs.oracle.com/javase/specs/jls/se8/html/jls-15.html#jls-15.18.1</w:t>
+        </w:r>
+      </w:hyperlink>
+      <w:r>
+        <w:t xml:space="preserve">, + operator interpreted by Java compiler as </w:t>
+      </w:r>
+      <w:r>
+        <w:t>StringBuffer.append()</w:t>
+      </w:r>
+      <w:r>
+        <w:t xml:space="preserve"> so does not have a performance overhead</w:t>
+      </w:r>
+    </w:p>
+    <w:p>
+      <w:bookmarkStart w:id="0" w:name="_GoBack"/>
+      <w:bookmarkEnd w:id="0"/>
+    </w:p>
     <w:p>
       <w:pPr>
         <w:pStyle w:val="Heading1"/>
@@ -95,7 +166,7 @@
       <w:r>
         <w:t xml:space="preserve">please follow the OPENAPI Specification: </w:t>
       </w:r>
-      <w:hyperlink r:id="rId13" w:history="1">
+      <w:hyperlink r:id="rId14" w:history="1">
         <w:r>
           <w:rPr>
             <w:rStyle w:val="Hyperlink"/>
@@ -159,8 +230,6 @@
       <w:r>
         <w:t>g requested operation in a path</w:t>
       </w:r>
-      <w:bookmarkStart w:id="0" w:name="_GoBack"/>
-      <w:bookmarkEnd w:id="0"/>
     </w:p>
     <w:p>
       <w:pPr>
@@ -306,7 +375,11 @@
     </w:p>
     <w:p>
       <w:r>
-        <w:t>The commonly-accepted practice is to always use plurals in node names to keep your API URIs consistent across all HTTP methods. While a group of resources is a collection within the service you can refer a particular resource in the collection using id.</w:t>
+        <w:t xml:space="preserve">The commonly-accepted practice is to always use plurals in node names to keep your API URIs consistent across all HTTP methods. While a group of resources is a collection within the service you can refer a particular resource in </w:t>
+      </w:r>
+      <w:r>
+        <w:lastRenderedPageBreak/>
+        <w:t>the collection using id.</w:t>
       </w:r>
     </w:p>
     <w:p/>
@@ -389,11 +462,7 @@
     <w:p/>
     <w:p>
       <w:r>
-        <w:t xml:space="preserve">It's acceptable to use a singularized resource name when there can only be one of the resource—it's a singleton </w:t>
-      </w:r>
-      <w:r>
-        <w:lastRenderedPageBreak/>
-        <w:t>resource. For example, if there was a single, overarching configuration resource, you might use a singularized noun to represent that</w:t>
+        <w:t>It's acceptable to use a singularized resource name when there can only be one of the resource—it's a singleton resource. For example, if there was a single, overarching configuration resource, you might use a singularized noun to represent that</w:t>
       </w:r>
     </w:p>
     <w:p>
@@ -433,8 +502,8 @@
       </w:r>
     </w:p>
     <w:sectPr>
-      <w:headerReference w:type="even" r:id="rId14"/>
-      <w:headerReference w:type="first" r:id="rId15"/>
+      <w:headerReference w:type="even" r:id="rId15"/>
+      <w:headerReference w:type="first" r:id="rId16"/>
       <w:pgSz w:w="12240" w:h="15840" w:code="1"/>
       <w:pgMar w:top="1440" w:right="1440" w:bottom="1440" w:left="1440" w:header="720" w:footer="720" w:gutter="0"/>
       <w:paperSrc w:first="15" w:other="15"/>
@@ -454,7 +523,7 @@
 </file>
 
 <file path=word/endnotes.xml><?xml version="1.0" encoding="utf-8"?>
-<w:endnotes xmlns:wpc="http://schemas.microsoft.com/office/word/2010/wordprocessingCanvas" xmlns:mo="http://schemas.microsoft.com/office/mac/office/2008/main" xmlns:mc="http://schemas.openxmlformats.org/markup-compatibility/2006" xmlns:mv="urn:schemas-microsoft-com:mac:vml" xmlns:o="urn:schemas-microsoft-com:office:office" xmlns:r="http://schemas.openxmlformats.org/officeDocument/2006/relationships" xmlns:m="http://schemas.openxmlformats.org/officeDocument/2006/math" xmlns:v="urn:schemas-microsoft-com:vml" xmlns:wp14="http://schemas.microsoft.com/office/word/2010/wordprocessingDrawing" xmlns:wp="http://schemas.openxmlformats.org/drawingml/2006/wordprocessingDrawing" xmlns:w10="urn:schemas-microsoft-com:office:word" xmlns:w="http://schemas.openxmlformats.org/wordprocessingml/2006/main" xmlns:w14="http://schemas.microsoft.com/office/word/2010/wordml" xmlns:w15="http://schemas.microsoft.com/office/word/2012/wordml" xmlns:wpg="http://schemas.microsoft.com/office/word/2010/wordprocessingGroup" xmlns:wpi="http://schemas.microsoft.com/office/word/2010/wordprocessingInk" xmlns:wne="http://schemas.microsoft.com/office/word/2006/wordml" xmlns:wps="http://schemas.microsoft.com/office/word/2010/wordprocessingShape" mc:Ignorable="w14 w15 wp14">
+<w:endnotes xmlns:wpc="http://schemas.microsoft.com/office/word/2010/wordprocessingCanvas" xmlns:cx="http://schemas.microsoft.com/office/drawing/2014/chartex" xmlns:cx1="http://schemas.microsoft.com/office/drawing/2015/9/8/chartex" xmlns:cx2="http://schemas.microsoft.com/office/drawing/2015/10/21/chartex" xmlns:cx3="http://schemas.microsoft.com/office/drawing/2016/5/9/chartex" xmlns:cx4="http://schemas.microsoft.com/office/drawing/2016/5/10/chartex" xmlns:cx5="http://schemas.microsoft.com/office/drawing/2016/5/11/chartex" xmlns:mc="http://schemas.openxmlformats.org/markup-compatibility/2006" xmlns:o="urn:schemas-microsoft-com:office:office" xmlns:r="http://schemas.openxmlformats.org/officeDocument/2006/relationships" xmlns:m="http://schemas.openxmlformats.org/officeDocument/2006/math" xmlns:v="urn:schemas-microsoft-com:vml" xmlns:wp14="http://schemas.microsoft.com/office/word/2010/wordprocessingDrawing" xmlns:wp="http://schemas.openxmlformats.org/drawingml/2006/wordprocessingDrawing" xmlns:w10="urn:schemas-microsoft-com:office:word" xmlns:w="http://schemas.openxmlformats.org/wordprocessingml/2006/main" xmlns:w14="http://schemas.microsoft.com/office/word/2010/wordml" xmlns:w15="http://schemas.microsoft.com/office/word/2012/wordml" xmlns:w16se="http://schemas.microsoft.com/office/word/2015/wordml/symex" xmlns:wpg="http://schemas.microsoft.com/office/word/2010/wordprocessingGroup" xmlns:wpi="http://schemas.microsoft.com/office/word/2010/wordprocessingInk" xmlns:wne="http://schemas.microsoft.com/office/word/2006/wordml" xmlns:wps="http://schemas.microsoft.com/office/word/2010/wordprocessingShape" mc:Ignorable="w14 w15 w16se wp14">
   <w:endnote w:type="separator" w:id="-1">
     <w:p>
       <w:r>
@@ -473,7 +542,7 @@
 </file>
 
 <file path=word/footnotes.xml><?xml version="1.0" encoding="utf-8"?>
-<w:footnotes xmlns:wpc="http://schemas.microsoft.com/office/word/2010/wordprocessingCanvas" xmlns:mo="http://schemas.microsoft.com/office/mac/office/2008/main" xmlns:mc="http://schemas.openxmlformats.org/markup-compatibility/2006" xmlns:mv="urn:schemas-microsoft-com:mac:vml" xmlns:o="urn:schemas-microsoft-com:office:office" xmlns:r="http://schemas.openxmlformats.org/officeDocument/2006/relationships" xmlns:m="http://schemas.openxmlformats.org/officeDocument/2006/math" xmlns:v="urn:schemas-microsoft-com:vml" xmlns:wp14="http://schemas.microsoft.com/office/word/2010/wordprocessingDrawing" xmlns:wp="http://schemas.openxmlformats.org/drawingml/2006/wordprocessingDrawing" xmlns:w10="urn:schemas-microsoft-com:office:word" xmlns:w="http://schemas.openxmlformats.org/wordprocessingml/2006/main" xmlns:w14="http://schemas.microsoft.com/office/word/2010/wordml" xmlns:w15="http://schemas.microsoft.com/office/word/2012/wordml" xmlns:wpg="http://schemas.microsoft.com/office/word/2010/wordprocessingGroup" xmlns:wpi="http://schemas.microsoft.com/office/word/2010/wordprocessingInk" xmlns:wne="http://schemas.microsoft.com/office/word/2006/wordml" xmlns:wps="http://schemas.microsoft.com/office/word/2010/wordprocessingShape" mc:Ignorable="w14 w15 wp14">
+<w:footnotes xmlns:wpc="http://schemas.microsoft.com/office/word/2010/wordprocessingCanvas" xmlns:cx="http://schemas.microsoft.com/office/drawing/2014/chartex" xmlns:cx1="http://schemas.microsoft.com/office/drawing/2015/9/8/chartex" xmlns:cx2="http://schemas.microsoft.com/office/drawing/2015/10/21/chartex" xmlns:cx3="http://schemas.microsoft.com/office/drawing/2016/5/9/chartex" xmlns:cx4="http://schemas.microsoft.com/office/drawing/2016/5/10/chartex" xmlns:cx5="http://schemas.microsoft.com/office/drawing/2016/5/11/chartex" xmlns:mc="http://schemas.openxmlformats.org/markup-compatibility/2006" xmlns:o="urn:schemas-microsoft-com:office:office" xmlns:r="http://schemas.openxmlformats.org/officeDocument/2006/relationships" xmlns:m="http://schemas.openxmlformats.org/officeDocument/2006/math" xmlns:v="urn:schemas-microsoft-com:vml" xmlns:wp14="http://schemas.microsoft.com/office/word/2010/wordprocessingDrawing" xmlns:wp="http://schemas.openxmlformats.org/drawingml/2006/wordprocessingDrawing" xmlns:w10="urn:schemas-microsoft-com:office:word" xmlns:w="http://schemas.openxmlformats.org/wordprocessingml/2006/main" xmlns:w14="http://schemas.microsoft.com/office/word/2010/wordml" xmlns:w15="http://schemas.microsoft.com/office/word/2012/wordml" xmlns:w16se="http://schemas.microsoft.com/office/word/2015/wordml/symex" xmlns:wpg="http://schemas.microsoft.com/office/word/2010/wordprocessingGroup" xmlns:wpi="http://schemas.microsoft.com/office/word/2010/wordprocessingInk" xmlns:wne="http://schemas.microsoft.com/office/word/2006/wordml" xmlns:wps="http://schemas.microsoft.com/office/word/2010/wordprocessingShape" mc:Ignorable="w14 w15 w16se wp14">
   <w:footnote w:type="separator" w:id="-1">
     <w:p>
       <w:r>
@@ -492,7 +561,7 @@
 </file>
 
 <file path=word/header1.xml><?xml version="1.0" encoding="utf-8"?>
-<w:hdr xmlns:wpc="http://schemas.microsoft.com/office/word/2010/wordprocessingCanvas" xmlns:mo="http://schemas.microsoft.com/office/mac/office/2008/main" xmlns:mc="http://schemas.openxmlformats.org/markup-compatibility/2006" xmlns:mv="urn:schemas-microsoft-com:mac:vml" xmlns:o="urn:schemas-microsoft-com:office:office" xmlns:r="http://schemas.openxmlformats.org/officeDocument/2006/relationships" xmlns:m="http://schemas.openxmlformats.org/officeDocument/2006/math" xmlns:v="urn:schemas-microsoft-com:vml" xmlns:wp14="http://schemas.microsoft.com/office/word/2010/wordprocessingDrawing" xmlns:wp="http://schemas.openxmlformats.org/drawingml/2006/wordprocessingDrawing" xmlns:w10="urn:schemas-microsoft-com:office:word" xmlns:w="http://schemas.openxmlformats.org/wordprocessingml/2006/main" xmlns:w14="http://schemas.microsoft.com/office/word/2010/wordml" xmlns:w15="http://schemas.microsoft.com/office/word/2012/wordml" xmlns:wpg="http://schemas.microsoft.com/office/word/2010/wordprocessingGroup" xmlns:wpi="http://schemas.microsoft.com/office/word/2010/wordprocessingInk" xmlns:wne="http://schemas.microsoft.com/office/word/2006/wordml" xmlns:wps="http://schemas.microsoft.com/office/word/2010/wordprocessingShape" mc:Ignorable="w14 w15 wp14">
+<w:hdr xmlns:wpc="http://schemas.microsoft.com/office/word/2010/wordprocessingCanvas" xmlns:cx="http://schemas.microsoft.com/office/drawing/2014/chartex" xmlns:cx1="http://schemas.microsoft.com/office/drawing/2015/9/8/chartex" xmlns:cx2="http://schemas.microsoft.com/office/drawing/2015/10/21/chartex" xmlns:cx3="http://schemas.microsoft.com/office/drawing/2016/5/9/chartex" xmlns:cx4="http://schemas.microsoft.com/office/drawing/2016/5/10/chartex" xmlns:cx5="http://schemas.microsoft.com/office/drawing/2016/5/11/chartex" xmlns:mc="http://schemas.openxmlformats.org/markup-compatibility/2006" xmlns:o="urn:schemas-microsoft-com:office:office" xmlns:r="http://schemas.openxmlformats.org/officeDocument/2006/relationships" xmlns:m="http://schemas.openxmlformats.org/officeDocument/2006/math" xmlns:v="urn:schemas-microsoft-com:vml" xmlns:wp14="http://schemas.microsoft.com/office/word/2010/wordprocessingDrawing" xmlns:wp="http://schemas.openxmlformats.org/drawingml/2006/wordprocessingDrawing" xmlns:w10="urn:schemas-microsoft-com:office:word" xmlns:w="http://schemas.openxmlformats.org/wordprocessingml/2006/main" xmlns:w14="http://schemas.microsoft.com/office/word/2010/wordml" xmlns:w15="http://schemas.microsoft.com/office/word/2012/wordml" xmlns:w16se="http://schemas.microsoft.com/office/word/2015/wordml/symex" xmlns:wpg="http://schemas.microsoft.com/office/word/2010/wordprocessingGroup" xmlns:wpi="http://schemas.microsoft.com/office/word/2010/wordprocessingInk" xmlns:wne="http://schemas.microsoft.com/office/word/2006/wordml" xmlns:wps="http://schemas.microsoft.com/office/word/2010/wordprocessingShape" mc:Ignorable="w14 w15 w16se wp14">
   <w:p>
     <w:pPr>
       <w:pStyle w:val="Header"/>
@@ -502,7 +571,7 @@
 </file>
 
 <file path=word/header2.xml><?xml version="1.0" encoding="utf-8"?>
-<w:hdr xmlns:wpc="http://schemas.microsoft.com/office/word/2010/wordprocessingCanvas" xmlns:mo="http://schemas.microsoft.com/office/mac/office/2008/main" xmlns:mc="http://schemas.openxmlformats.org/markup-compatibility/2006" xmlns:mv="urn:schemas-microsoft-com:mac:vml" xmlns:o="urn:schemas-microsoft-com:office:office" xmlns:r="http://schemas.openxmlformats.org/officeDocument/2006/relationships" xmlns:m="http://schemas.openxmlformats.org/officeDocument/2006/math" xmlns:v="urn:schemas-microsoft-com:vml" xmlns:wp14="http://schemas.microsoft.com/office/word/2010/wordprocessingDrawing" xmlns:wp="http://schemas.openxmlformats.org/drawingml/2006/wordprocessingDrawing" xmlns:w10="urn:schemas-microsoft-com:office:word" xmlns:w="http://schemas.openxmlformats.org/wordprocessingml/2006/main" xmlns:w14="http://schemas.microsoft.com/office/word/2010/wordml" xmlns:w15="http://schemas.microsoft.com/office/word/2012/wordml" xmlns:wpg="http://schemas.microsoft.com/office/word/2010/wordprocessingGroup" xmlns:wpi="http://schemas.microsoft.com/office/word/2010/wordprocessingInk" xmlns:wne="http://schemas.microsoft.com/office/word/2006/wordml" xmlns:wps="http://schemas.microsoft.com/office/word/2010/wordprocessingShape" mc:Ignorable="w14 w15 wp14">
+<w:hdr xmlns:wpc="http://schemas.microsoft.com/office/word/2010/wordprocessingCanvas" xmlns:cx="http://schemas.microsoft.com/office/drawing/2014/chartex" xmlns:cx1="http://schemas.microsoft.com/office/drawing/2015/9/8/chartex" xmlns:cx2="http://schemas.microsoft.com/office/drawing/2015/10/21/chartex" xmlns:cx3="http://schemas.microsoft.com/office/drawing/2016/5/9/chartex" xmlns:cx4="http://schemas.microsoft.com/office/drawing/2016/5/10/chartex" xmlns:cx5="http://schemas.microsoft.com/office/drawing/2016/5/11/chartex" xmlns:mc="http://schemas.openxmlformats.org/markup-compatibility/2006" xmlns:o="urn:schemas-microsoft-com:office:office" xmlns:r="http://schemas.openxmlformats.org/officeDocument/2006/relationships" xmlns:m="http://schemas.openxmlformats.org/officeDocument/2006/math" xmlns:v="urn:schemas-microsoft-com:vml" xmlns:wp14="http://schemas.microsoft.com/office/word/2010/wordprocessingDrawing" xmlns:wp="http://schemas.openxmlformats.org/drawingml/2006/wordprocessingDrawing" xmlns:w10="urn:schemas-microsoft-com:office:word" xmlns:w="http://schemas.openxmlformats.org/wordprocessingml/2006/main" xmlns:w14="http://schemas.microsoft.com/office/word/2010/wordml" xmlns:w15="http://schemas.microsoft.com/office/word/2012/wordml" xmlns:w16se="http://schemas.microsoft.com/office/word/2015/wordml/symex" xmlns:wpg="http://schemas.microsoft.com/office/word/2010/wordprocessingGroup" xmlns:wpi="http://schemas.microsoft.com/office/word/2010/wordprocessingInk" xmlns:wne="http://schemas.microsoft.com/office/word/2006/wordml" xmlns:wps="http://schemas.microsoft.com/office/word/2010/wordprocessingShape" mc:Ignorable="w14 w15 w16se wp14">
   <w:p>
     <w:pPr>
       <w:pStyle w:val="Header"/>
@@ -512,8 +581,8 @@
 </file>
 
 <file path=word/numbering.xml><?xml version="1.0" encoding="utf-8"?>
-<w:numbering xmlns:wpc="http://schemas.microsoft.com/office/word/2010/wordprocessingCanvas" xmlns:mo="http://schemas.microsoft.com/office/mac/office/2008/main" xmlns:mc="http://schemas.openxmlformats.org/markup-compatibility/2006" xmlns:mv="urn:schemas-microsoft-com:mac:vml" xmlns:o="urn:schemas-microsoft-com:office:office" xmlns:r="http://schemas.openxmlformats.org/officeDocument/2006/relationships" xmlns:m="http://schemas.openxmlformats.org/officeDocument/2006/math" xmlns:v="urn:schemas-microsoft-com:vml" xmlns:wp14="http://schemas.microsoft.com/office/word/2010/wordprocessingDrawing" xmlns:wp="http://schemas.openxmlformats.org/drawingml/2006/wordprocessingDrawing" xmlns:w10="urn:schemas-microsoft-com:office:word" xmlns:w="http://schemas.openxmlformats.org/wordprocessingml/2006/main" xmlns:w14="http://schemas.microsoft.com/office/word/2010/wordml" xmlns:w15="http://schemas.microsoft.com/office/word/2012/wordml" xmlns:wpg="http://schemas.microsoft.com/office/word/2010/wordprocessingGroup" xmlns:wpi="http://schemas.microsoft.com/office/word/2010/wordprocessingInk" xmlns:wne="http://schemas.microsoft.com/office/word/2006/wordml" xmlns:wps="http://schemas.microsoft.com/office/word/2010/wordprocessingShape" mc:Ignorable="w14 w15 wp14">
-  <w:abstractNum w:abstractNumId="0">
+<w:numbering xmlns:wpc="http://schemas.microsoft.com/office/word/2010/wordprocessingCanvas" xmlns:cx="http://schemas.microsoft.com/office/drawing/2014/chartex" xmlns:cx1="http://schemas.microsoft.com/office/drawing/2015/9/8/chartex" xmlns:cx2="http://schemas.microsoft.com/office/drawing/2015/10/21/chartex" xmlns:cx3="http://schemas.microsoft.com/office/drawing/2016/5/9/chartex" xmlns:cx4="http://schemas.microsoft.com/office/drawing/2016/5/10/chartex" xmlns:cx5="http://schemas.microsoft.com/office/drawing/2016/5/11/chartex" xmlns:mc="http://schemas.openxmlformats.org/markup-compatibility/2006" xmlns:o="urn:schemas-microsoft-com:office:office" xmlns:r="http://schemas.openxmlformats.org/officeDocument/2006/relationships" xmlns:m="http://schemas.openxmlformats.org/officeDocument/2006/math" xmlns:v="urn:schemas-microsoft-com:vml" xmlns:wp14="http://schemas.microsoft.com/office/word/2010/wordprocessingDrawing" xmlns:wp="http://schemas.openxmlformats.org/drawingml/2006/wordprocessingDrawing" xmlns:w10="urn:schemas-microsoft-com:office:word" xmlns:w="http://schemas.openxmlformats.org/wordprocessingml/2006/main" xmlns:w14="http://schemas.microsoft.com/office/word/2010/wordml" xmlns:w15="http://schemas.microsoft.com/office/word/2012/wordml" xmlns:w16se="http://schemas.microsoft.com/office/word/2015/wordml/symex" xmlns:wpg="http://schemas.microsoft.com/office/word/2010/wordprocessingGroup" xmlns:wpi="http://schemas.microsoft.com/office/word/2010/wordprocessingInk" xmlns:wne="http://schemas.microsoft.com/office/word/2006/wordml" xmlns:wps="http://schemas.microsoft.com/office/word/2010/wordprocessingShape" mc:Ignorable="w14 w15 w16se wp14">
+  <w:abstractNum w:abstractNumId="0" w15:restartNumberingAfterBreak="0">
     <w:nsid w:val="FFFFFFFB"/>
     <w:multiLevelType w:val="multilevel"/>
     <w:tmpl w:val="FFFFFFFF"/>
@@ -590,7 +659,7 @@
       <w:lvlJc w:val="left"/>
     </w:lvl>
   </w:abstractNum>
-  <w:abstractNum w:abstractNumId="1">
+  <w:abstractNum w:abstractNumId="1" w15:restartNumberingAfterBreak="0">
     <w:nsid w:val="02F35363"/>
     <w:multiLevelType w:val="hybridMultilevel"/>
     <w:tmpl w:val="96444104"/>
@@ -703,7 +772,7 @@
       </w:rPr>
     </w:lvl>
   </w:abstractNum>
-  <w:abstractNum w:abstractNumId="2">
+  <w:abstractNum w:abstractNumId="2" w15:restartNumberingAfterBreak="0">
     <w:nsid w:val="038E1F65"/>
     <w:multiLevelType w:val="hybridMultilevel"/>
     <w:tmpl w:val="4530CC0E"/>
@@ -792,7 +861,7 @@
       </w:pPr>
     </w:lvl>
   </w:abstractNum>
-  <w:abstractNum w:abstractNumId="3">
+  <w:abstractNum w:abstractNumId="3" w15:restartNumberingAfterBreak="0">
     <w:nsid w:val="039047BB"/>
     <w:multiLevelType w:val="hybridMultilevel"/>
     <w:tmpl w:val="8B162E38"/>
@@ -884,7 +953,7 @@
       </w:pPr>
     </w:lvl>
   </w:abstractNum>
-  <w:abstractNum w:abstractNumId="4">
+  <w:abstractNum w:abstractNumId="4" w15:restartNumberingAfterBreak="0">
     <w:nsid w:val="04BB2080"/>
     <w:multiLevelType w:val="hybridMultilevel"/>
     <w:tmpl w:val="03542A1A"/>
@@ -997,7 +1066,7 @@
       </w:rPr>
     </w:lvl>
   </w:abstractNum>
-  <w:abstractNum w:abstractNumId="5">
+  <w:abstractNum w:abstractNumId="5" w15:restartNumberingAfterBreak="0">
     <w:nsid w:val="0D4B2337"/>
     <w:multiLevelType w:val="hybridMultilevel"/>
     <w:tmpl w:val="9508C71C"/>
@@ -1110,7 +1179,7 @@
       </w:rPr>
     </w:lvl>
   </w:abstractNum>
-  <w:abstractNum w:abstractNumId="6">
+  <w:abstractNum w:abstractNumId="6" w15:restartNumberingAfterBreak="0">
     <w:nsid w:val="0DE66B5C"/>
     <w:multiLevelType w:val="hybridMultilevel"/>
     <w:tmpl w:val="EB6626EE"/>
@@ -1200,7 +1269,7 @@
       </w:pPr>
     </w:lvl>
   </w:abstractNum>
-  <w:abstractNum w:abstractNumId="7">
+  <w:abstractNum w:abstractNumId="7" w15:restartNumberingAfterBreak="0">
     <w:nsid w:val="0FCA6125"/>
     <w:multiLevelType w:val="hybridMultilevel"/>
     <w:tmpl w:val="2862B330"/>
@@ -1289,7 +1358,7 @@
       </w:pPr>
     </w:lvl>
   </w:abstractNum>
-  <w:abstractNum w:abstractNumId="8">
+  <w:abstractNum w:abstractNumId="8" w15:restartNumberingAfterBreak="0">
     <w:nsid w:val="137651AF"/>
     <w:multiLevelType w:val="hybridMultilevel"/>
     <w:tmpl w:val="E5EE87BC"/>
@@ -1402,7 +1471,7 @@
       </w:rPr>
     </w:lvl>
   </w:abstractNum>
-  <w:abstractNum w:abstractNumId="9">
+  <w:abstractNum w:abstractNumId="9" w15:restartNumberingAfterBreak="0">
     <w:nsid w:val="1AC80EE3"/>
     <w:multiLevelType w:val="hybridMultilevel"/>
     <w:tmpl w:val="9D483A9E"/>
@@ -1515,7 +1584,7 @@
       </w:rPr>
     </w:lvl>
   </w:abstractNum>
-  <w:abstractNum w:abstractNumId="10">
+  <w:abstractNum w:abstractNumId="10" w15:restartNumberingAfterBreak="0">
     <w:nsid w:val="1DDD619B"/>
     <w:multiLevelType w:val="hybridMultilevel"/>
     <w:tmpl w:val="3B52256E"/>
@@ -1604,7 +1673,7 @@
       </w:pPr>
     </w:lvl>
   </w:abstractNum>
-  <w:abstractNum w:abstractNumId="11">
+  <w:abstractNum w:abstractNumId="11" w15:restartNumberingAfterBreak="0">
     <w:nsid w:val="28D3608F"/>
     <w:multiLevelType w:val="hybridMultilevel"/>
     <w:tmpl w:val="12360A12"/>
@@ -1696,7 +1765,7 @@
       </w:pPr>
     </w:lvl>
   </w:abstractNum>
-  <w:abstractNum w:abstractNumId="12">
+  <w:abstractNum w:abstractNumId="12" w15:restartNumberingAfterBreak="0">
     <w:nsid w:val="2E7F7573"/>
     <w:multiLevelType w:val="hybridMultilevel"/>
     <w:tmpl w:val="049C3AC4"/>
@@ -1809,7 +1878,7 @@
       </w:rPr>
     </w:lvl>
   </w:abstractNum>
-  <w:abstractNum w:abstractNumId="13">
+  <w:abstractNum w:abstractNumId="13" w15:restartNumberingAfterBreak="0">
     <w:nsid w:val="2EAA685B"/>
     <w:multiLevelType w:val="hybridMultilevel"/>
     <w:tmpl w:val="67FCB0F8"/>
@@ -1901,7 +1970,7 @@
       </w:pPr>
     </w:lvl>
   </w:abstractNum>
-  <w:abstractNum w:abstractNumId="14">
+  <w:abstractNum w:abstractNumId="14" w15:restartNumberingAfterBreak="0">
     <w:nsid w:val="31F84103"/>
     <w:multiLevelType w:val="hybridMultilevel"/>
     <w:tmpl w:val="84FAF30C"/>
@@ -2014,7 +2083,7 @@
       </w:rPr>
     </w:lvl>
   </w:abstractNum>
-  <w:abstractNum w:abstractNumId="15">
+  <w:abstractNum w:abstractNumId="15" w15:restartNumberingAfterBreak="0">
     <w:nsid w:val="35536A77"/>
     <w:multiLevelType w:val="hybridMultilevel"/>
     <w:tmpl w:val="33440EEC"/>
@@ -2127,7 +2196,7 @@
       </w:rPr>
     </w:lvl>
   </w:abstractNum>
-  <w:abstractNum w:abstractNumId="16">
+  <w:abstractNum w:abstractNumId="16" w15:restartNumberingAfterBreak="0">
     <w:nsid w:val="385D0631"/>
     <w:multiLevelType w:val="hybridMultilevel"/>
     <w:tmpl w:val="66A2EE8E"/>
@@ -2240,7 +2309,7 @@
       </w:rPr>
     </w:lvl>
   </w:abstractNum>
-  <w:abstractNum w:abstractNumId="17">
+  <w:abstractNum w:abstractNumId="17" w15:restartNumberingAfterBreak="0">
     <w:nsid w:val="39F52570"/>
     <w:multiLevelType w:val="hybridMultilevel"/>
     <w:tmpl w:val="E3F26E22"/>
@@ -2353,7 +2422,7 @@
       </w:rPr>
     </w:lvl>
   </w:abstractNum>
-  <w:abstractNum w:abstractNumId="18">
+  <w:abstractNum w:abstractNumId="18" w15:restartNumberingAfterBreak="0">
     <w:nsid w:val="40C1710E"/>
     <w:multiLevelType w:val="hybridMultilevel"/>
     <w:tmpl w:val="DF44F594"/>
@@ -2443,7 +2512,7 @@
       </w:pPr>
     </w:lvl>
   </w:abstractNum>
-  <w:abstractNum w:abstractNumId="19">
+  <w:abstractNum w:abstractNumId="19" w15:restartNumberingAfterBreak="0">
     <w:nsid w:val="426B3CB4"/>
     <w:multiLevelType w:val="hybridMultilevel"/>
     <w:tmpl w:val="598E3764"/>
@@ -2535,7 +2604,7 @@
       </w:pPr>
     </w:lvl>
   </w:abstractNum>
-  <w:abstractNum w:abstractNumId="20">
+  <w:abstractNum w:abstractNumId="20" w15:restartNumberingAfterBreak="0">
     <w:nsid w:val="47AF3FFE"/>
     <w:multiLevelType w:val="hybridMultilevel"/>
     <w:tmpl w:val="536CABAC"/>
@@ -2627,7 +2696,7 @@
       </w:pPr>
     </w:lvl>
   </w:abstractNum>
-  <w:abstractNum w:abstractNumId="21">
+  <w:abstractNum w:abstractNumId="21" w15:restartNumberingAfterBreak="0">
     <w:nsid w:val="4B2D46BC"/>
     <w:multiLevelType w:val="hybridMultilevel"/>
     <w:tmpl w:val="C9A09168"/>
@@ -2739,7 +2808,7 @@
       </w:rPr>
     </w:lvl>
   </w:abstractNum>
-  <w:abstractNum w:abstractNumId="22">
+  <w:abstractNum w:abstractNumId="22" w15:restartNumberingAfterBreak="0">
     <w:nsid w:val="4B302F54"/>
     <w:multiLevelType w:val="hybridMultilevel"/>
     <w:tmpl w:val="EE48C922"/>
@@ -2854,7 +2923,7 @@
       </w:rPr>
     </w:lvl>
   </w:abstractNum>
-  <w:abstractNum w:abstractNumId="23">
+  <w:abstractNum w:abstractNumId="23" w15:restartNumberingAfterBreak="0">
     <w:nsid w:val="4D5864A6"/>
     <w:multiLevelType w:val="hybridMultilevel"/>
     <w:tmpl w:val="F08E19B0"/>
@@ -2946,7 +3015,7 @@
       </w:pPr>
     </w:lvl>
   </w:abstractNum>
-  <w:abstractNum w:abstractNumId="24">
+  <w:abstractNum w:abstractNumId="24" w15:restartNumberingAfterBreak="0">
     <w:nsid w:val="4F925946"/>
     <w:multiLevelType w:val="hybridMultilevel"/>
     <w:tmpl w:val="2A2094EE"/>
@@ -3038,7 +3107,7 @@
       </w:pPr>
     </w:lvl>
   </w:abstractNum>
-  <w:abstractNum w:abstractNumId="25">
+  <w:abstractNum w:abstractNumId="25" w15:restartNumberingAfterBreak="0">
     <w:nsid w:val="5095277D"/>
     <w:multiLevelType w:val="hybridMultilevel"/>
     <w:tmpl w:val="EEA49118"/>
@@ -3127,7 +3196,7 @@
       </w:pPr>
     </w:lvl>
   </w:abstractNum>
-  <w:abstractNum w:abstractNumId="26">
+  <w:abstractNum w:abstractNumId="26" w15:restartNumberingAfterBreak="0">
     <w:nsid w:val="54DA7BCE"/>
     <w:multiLevelType w:val="hybridMultilevel"/>
     <w:tmpl w:val="E53242C6"/>
@@ -3213,7 +3282,7 @@
       </w:pPr>
     </w:lvl>
   </w:abstractNum>
-  <w:abstractNum w:abstractNumId="27">
+  <w:abstractNum w:abstractNumId="27" w15:restartNumberingAfterBreak="0">
     <w:nsid w:val="562752D3"/>
     <w:multiLevelType w:val="hybridMultilevel"/>
     <w:tmpl w:val="6C627FF4"/>
@@ -3326,7 +3395,7 @@
       </w:rPr>
     </w:lvl>
   </w:abstractNum>
-  <w:abstractNum w:abstractNumId="28">
+  <w:abstractNum w:abstractNumId="28" w15:restartNumberingAfterBreak="0">
     <w:nsid w:val="573670B6"/>
     <w:multiLevelType w:val="multilevel"/>
     <w:tmpl w:val="EB7CBA6E"/>
@@ -3469,7 +3538,7 @@
       </w:rPr>
     </w:lvl>
   </w:abstractNum>
-  <w:abstractNum w:abstractNumId="29">
+  <w:abstractNum w:abstractNumId="29" w15:restartNumberingAfterBreak="0">
     <w:nsid w:val="5B6501E4"/>
     <w:multiLevelType w:val="hybridMultilevel"/>
     <w:tmpl w:val="BDF26B80"/>
@@ -3558,7 +3627,7 @@
       </w:pPr>
     </w:lvl>
   </w:abstractNum>
-  <w:abstractNum w:abstractNumId="30">
+  <w:abstractNum w:abstractNumId="30" w15:restartNumberingAfterBreak="0">
     <w:nsid w:val="5C115292"/>
     <w:multiLevelType w:val="hybridMultilevel"/>
     <w:tmpl w:val="CF023BA6"/>
@@ -3650,7 +3719,7 @@
       </w:pPr>
     </w:lvl>
   </w:abstractNum>
-  <w:abstractNum w:abstractNumId="31">
+  <w:abstractNum w:abstractNumId="31" w15:restartNumberingAfterBreak="0">
     <w:nsid w:val="5F1F7702"/>
     <w:multiLevelType w:val="hybridMultilevel"/>
     <w:tmpl w:val="2A6263C6"/>
@@ -3763,7 +3832,7 @@
       </w:rPr>
     </w:lvl>
   </w:abstractNum>
-  <w:abstractNum w:abstractNumId="32">
+  <w:abstractNum w:abstractNumId="32" w15:restartNumberingAfterBreak="0">
     <w:nsid w:val="605E4227"/>
     <w:multiLevelType w:val="hybridMultilevel"/>
     <w:tmpl w:val="3DDC9444"/>
@@ -3876,7 +3945,7 @@
       </w:rPr>
     </w:lvl>
   </w:abstractNum>
-  <w:abstractNum w:abstractNumId="33">
+  <w:abstractNum w:abstractNumId="33" w15:restartNumberingAfterBreak="0">
     <w:nsid w:val="66B33752"/>
     <w:multiLevelType w:val="hybridMultilevel"/>
     <w:tmpl w:val="17F22620"/>
@@ -3968,7 +4037,7 @@
       </w:pPr>
     </w:lvl>
   </w:abstractNum>
-  <w:abstractNum w:abstractNumId="34">
+  <w:abstractNum w:abstractNumId="34" w15:restartNumberingAfterBreak="0">
     <w:nsid w:val="6B5032EE"/>
     <w:multiLevelType w:val="hybridMultilevel"/>
     <w:tmpl w:val="DB68E64A"/>
@@ -4057,7 +4126,7 @@
       </w:pPr>
     </w:lvl>
   </w:abstractNum>
-  <w:abstractNum w:abstractNumId="35">
+  <w:abstractNum w:abstractNumId="35" w15:restartNumberingAfterBreak="0">
     <w:nsid w:val="6CD75043"/>
     <w:multiLevelType w:val="hybridMultilevel"/>
     <w:tmpl w:val="6D48BC18"/>
@@ -4169,7 +4238,7 @@
       </w:rPr>
     </w:lvl>
   </w:abstractNum>
-  <w:abstractNum w:abstractNumId="36">
+  <w:abstractNum w:abstractNumId="36" w15:restartNumberingAfterBreak="0">
     <w:nsid w:val="6D176AB4"/>
     <w:multiLevelType w:val="hybridMultilevel"/>
     <w:tmpl w:val="A9F6EB54"/>
@@ -4282,7 +4351,7 @@
       </w:rPr>
     </w:lvl>
   </w:abstractNum>
-  <w:abstractNum w:abstractNumId="37">
+  <w:abstractNum w:abstractNumId="37" w15:restartNumberingAfterBreak="0">
     <w:nsid w:val="6EB261FE"/>
     <w:multiLevelType w:val="hybridMultilevel"/>
     <w:tmpl w:val="525C032C"/>
@@ -4395,7 +4464,7 @@
       </w:rPr>
     </w:lvl>
   </w:abstractNum>
-  <w:abstractNum w:abstractNumId="38">
+  <w:abstractNum w:abstractNumId="38" w15:restartNumberingAfterBreak="0">
     <w:nsid w:val="75656250"/>
     <w:multiLevelType w:val="hybridMultilevel"/>
     <w:tmpl w:val="AE36DCB6"/>
@@ -4508,7 +4577,7 @@
       </w:rPr>
     </w:lvl>
   </w:abstractNum>
-  <w:abstractNum w:abstractNumId="39">
+  <w:abstractNum w:abstractNumId="39" w15:restartNumberingAfterBreak="0">
     <w:nsid w:val="7B2513ED"/>
     <w:multiLevelType w:val="hybridMultilevel"/>
     <w:tmpl w:val="610C9F36"/>
@@ -4621,7 +4690,7 @@
       </w:rPr>
     </w:lvl>
   </w:abstractNum>
-  <w:abstractNum w:abstractNumId="40">
+  <w:abstractNum w:abstractNumId="40" w15:restartNumberingAfterBreak="0">
     <w:nsid w:val="7BD31E22"/>
     <w:multiLevelType w:val="hybridMultilevel"/>
     <w:tmpl w:val="8F6A446C"/>
@@ -4713,7 +4782,7 @@
       </w:pPr>
     </w:lvl>
   </w:abstractNum>
-  <w:abstractNum w:abstractNumId="41">
+  <w:abstractNum w:abstractNumId="41" w15:restartNumberingAfterBreak="0">
     <w:nsid w:val="7E695BCC"/>
     <w:multiLevelType w:val="hybridMultilevel"/>
     <w:tmpl w:val="B9B26B80"/>
@@ -4939,7 +5008,7 @@
 </file>
 
 <file path=word/styles.xml><?xml version="1.0" encoding="utf-8"?>
-<w:styles xmlns:mc="http://schemas.openxmlformats.org/markup-compatibility/2006" xmlns:r="http://schemas.openxmlformats.org/officeDocument/2006/relationships" xmlns:w="http://schemas.openxmlformats.org/wordprocessingml/2006/main" xmlns:w14="http://schemas.microsoft.com/office/word/2010/wordml" xmlns:w15="http://schemas.microsoft.com/office/word/2012/wordml" mc:Ignorable="w14 w15">
+<w:styles xmlns:mc="http://schemas.openxmlformats.org/markup-compatibility/2006" xmlns:r="http://schemas.openxmlformats.org/officeDocument/2006/relationships" xmlns:w="http://schemas.openxmlformats.org/wordprocessingml/2006/main" xmlns:w14="http://schemas.microsoft.com/office/word/2010/wordml" xmlns:w15="http://schemas.microsoft.com/office/word/2012/wordml" xmlns:w16se="http://schemas.microsoft.com/office/word/2015/wordml/symex" mc:Ignorable="w14 w15 w16se">
   <w:docDefaults>
     <w:rPrDefault>
       <w:rPr>
@@ -4949,7 +5018,7 @@
     </w:rPrDefault>
     <w:pPrDefault/>
   </w:docDefaults>
-  <w:latentStyles w:defLockedState="0" w:defUIPriority="0" w:defSemiHidden="0" w:defUnhideWhenUsed="0" w:defQFormat="0" w:count="382">
+  <w:latentStyles w:defLockedState="0" w:defUIPriority="0" w:defSemiHidden="0" w:defUnhideWhenUsed="0" w:defQFormat="0" w:count="374">
     <w:lsdException w:name="Normal" w:qFormat="1"/>
     <w:lsdException w:name="heading 1" w:qFormat="1"/>
     <w:lsdException w:name="heading 2" w:qFormat="1"/>
@@ -5090,13 +5159,6 @@
     <w:lsdException w:name="Balloon Text" w:semiHidden="1" w:unhideWhenUsed="1"/>
     <w:lsdException w:name="Table Grid" w:uiPriority="59"/>
     <w:lsdException w:name="Table Theme" w:semiHidden="1" w:unhideWhenUsed="1"/>
-    <w:lsdException w:name="Note Level 1" w:semiHidden="1" w:unhideWhenUsed="1"/>
-    <w:lsdException w:name="Note Level 2" w:semiHidden="1" w:unhideWhenUsed="1"/>
-    <w:lsdException w:name="Note Level 3" w:semiHidden="1" w:unhideWhenUsed="1"/>
-    <w:lsdException w:name="Note Level 4" w:semiHidden="1" w:unhideWhenUsed="1"/>
-    <w:lsdException w:name="Note Level 5" w:semiHidden="1" w:unhideWhenUsed="1"/>
-    <w:lsdException w:name="Note Level 6" w:semiHidden="1" w:unhideWhenUsed="1"/>
-    <w:lsdException w:name="Note Level 7" w:semiHidden="1" w:unhideWhenUsed="1"/>
     <w:lsdException w:name="Placeholder Text" w:semiHidden="1" w:uiPriority="99"/>
     <w:lsdException w:name="No Spacing" w:uiPriority="1" w:qFormat="1"/>
     <w:lsdException w:name="Light Shading" w:uiPriority="60"/>
@@ -5930,7 +5992,6 @@
       <w:spacing w:line="240" w:lineRule="atLeast"/>
     </w:pPr>
     <w:tblPr>
-      <w:tblInd w:w="0" w:type="dxa"/>
       <w:tblBorders>
         <w:top w:val="single" w:sz="4" w:space="0" w:color="auto"/>
         <w:left w:val="single" w:sz="4" w:space="0" w:color="auto"/>
@@ -5939,12 +6000,6 @@
         <w:insideH w:val="single" w:sz="4" w:space="0" w:color="auto"/>
         <w:insideV w:val="single" w:sz="4" w:space="0" w:color="auto"/>
       </w:tblBorders>
-      <w:tblCellMar>
-        <w:top w:w="0" w:type="dxa"/>
-        <w:left w:w="108" w:type="dxa"/>
-        <w:bottom w:w="0" w:type="dxa"/>
-        <w:right w:w="108" w:type="dxa"/>
-      </w:tblCellMar>
     </w:tblPr>
   </w:style>
   <w:style w:type="character" w:styleId="CommentReference">
@@ -6523,6 +6578,26 @@
 </file>
 
 <file path=customXml/item1.xml><?xml version="1.0" encoding="utf-8"?>
+<p:properties xmlns:p="http://schemas.microsoft.com/office/2006/metadata/properties" xmlns:xsi="http://www.w3.org/2001/XMLSchema-instance" xmlns:pc="http://schemas.microsoft.com/office/infopath/2007/PartnerControls">
+  <documentManagement>
+    <Completion_x0020_Phase xmlns="8705a942-e5db-4cd8-aa04-3d05d9821361">2-Design</Completion_x0020_Phase>
+    <Stage xmlns="8705a942-e5db-4cd8-aa04-3d05d9821361">Design</Stage>
+    <Category xmlns="19be1436-59e7-4d42-adcd-ade3845f4aa3">Architecture</Category>
+    <Sign_x0020_Off_x0020_Req_x003f_ xmlns="8705a942-e5db-4cd8-aa04-3d05d9821361">false</Sign_x0020_Off_x0020_Req_x003f_>
+  </documentManagement>
+</p:properties>
+</file>
+
+<file path=customXml/item2.xml><?xml version="1.0" encoding="utf-8"?>
+<?mso-contentType ?>
+<FormTemplates xmlns="http://schemas.microsoft.com/sharepoint/v3/contenttype/forms">
+  <Display>DocumentLibraryForm</Display>
+  <Edit>DocumentLibraryForm</Edit>
+  <New>DocumentLibraryForm</New>
+</FormTemplates>
+</file>
+
+<file path=customXml/item3.xml><?xml version="1.0" encoding="utf-8"?>
 <ct:contentTypeSchema xmlns:ct="http://schemas.microsoft.com/office/2006/metadata/contentType" xmlns:ma="http://schemas.microsoft.com/office/2006/metadata/properties/metaAttributes" ct:_="" ma:_="" ma:contentTypeName="Document" ma:contentTypeID="0x010100A165CA7133571D45ADB6FFE5CECDE57F" ma:contentTypeVersion="14" ma:contentTypeDescription="Create a new document." ma:contentTypeScope="" ma:versionID="7910ccc59a53a85e192e87b04b8bea74">
   <xsd:schema xmlns:xsd="http://www.w3.org/2001/XMLSchema" xmlns:p="http://schemas.microsoft.com/office/2006/metadata/properties" xmlns:ns1="19be1436-59e7-4d42-adcd-ade3845f4aa3" xmlns:ns3="8705a942-e5db-4cd8-aa04-3d05d9821361" targetNamespace="http://schemas.microsoft.com/office/2006/metadata/properties" ma:root="true" ma:fieldsID="ae08b1f380ea8e051f2484b270481d35" ns1:_="" ns3:_="">
     <xsd:import namespace="19be1436-59e7-4d42-adcd-ade3845f4aa3"/>
@@ -6634,31 +6709,30 @@
 </ct:contentTypeSchema>
 </file>
 
-<file path=customXml/item2.xml><?xml version="1.0" encoding="utf-8"?>
-<?mso-contentType ?>
-<FormTemplates xmlns="http://schemas.microsoft.com/sharepoint/v3/contenttype/forms">
-  <Display>DocumentLibraryForm</Display>
-  <Edit>DocumentLibraryForm</Edit>
-  <New>DocumentLibraryForm</New>
-</FormTemplates>
-</file>
-
-<file path=customXml/item3.xml><?xml version="1.0" encoding="utf-8"?>
-<p:properties xmlns:p="http://schemas.microsoft.com/office/2006/metadata/properties" xmlns:xsi="http://www.w3.org/2001/XMLSchema-instance" xmlns:pc="http://schemas.microsoft.com/office/infopath/2007/PartnerControls">
-  <documentManagement>
-    <Completion_x0020_Phase xmlns="8705a942-e5db-4cd8-aa04-3d05d9821361">2-Design</Completion_x0020_Phase>
-    <Stage xmlns="8705a942-e5db-4cd8-aa04-3d05d9821361">Design</Stage>
-    <Category xmlns="19be1436-59e7-4d42-adcd-ade3845f4aa3">Architecture</Category>
-    <Sign_x0020_Off_x0020_Req_x003f_ xmlns="8705a942-e5db-4cd8-aa04-3d05d9821361">false</Sign_x0020_Off_x0020_Req_x003f_>
-  </documentManagement>
-</p:properties>
-</file>
-
 <file path=customXml/item4.xml><?xml version="1.0" encoding="utf-8"?>
 <b:Sources xmlns:b="http://schemas.openxmlformats.org/officeDocument/2006/bibliography" xmlns="http://schemas.openxmlformats.org/officeDocument/2006/bibliography" SelectedStyle="\APA.XSL" StyleName="APA"/>
 </file>
 
 <file path=customXml/itemProps1.xml><?xml version="1.0" encoding="utf-8"?>
+<ds:datastoreItem xmlns:ds="http://schemas.openxmlformats.org/officeDocument/2006/customXml" ds:itemID="{2DE69C9F-4836-4D3D-B85F-85F6DC95E700}">
+  <ds:schemaRefs>
+    <ds:schemaRef ds:uri="http://schemas.microsoft.com/office/2006/metadata/properties"/>
+    <ds:schemaRef ds:uri="http://schemas.microsoft.com/office/infopath/2007/PartnerControls"/>
+    <ds:schemaRef ds:uri="8705a942-e5db-4cd8-aa04-3d05d9821361"/>
+    <ds:schemaRef ds:uri="19be1436-59e7-4d42-adcd-ade3845f4aa3"/>
+  </ds:schemaRefs>
+</ds:datastoreItem>
+</file>
+
+<file path=customXml/itemProps2.xml><?xml version="1.0" encoding="utf-8"?>
+<ds:datastoreItem xmlns:ds="http://schemas.openxmlformats.org/officeDocument/2006/customXml" ds:itemID="{C1A3EDDC-E5EA-493F-AAC6-865331C0B6E1}">
+  <ds:schemaRefs>
+    <ds:schemaRef ds:uri="http://schemas.microsoft.com/sharepoint/v3/contenttype/forms"/>
+  </ds:schemaRefs>
+</ds:datastoreItem>
+</file>
+
+<file path=customXml/itemProps3.xml><?xml version="1.0" encoding="utf-8"?>
 <ds:datastoreItem xmlns:ds="http://schemas.openxmlformats.org/officeDocument/2006/customXml" ds:itemID="{B770792D-CD3B-4FFA-83C7-4F4B4FB0F553}">
   <ds:schemaRefs>
     <ds:schemaRef ds:uri="http://schemas.microsoft.com/office/2006/metadata/contentType"/>
@@ -6676,27 +6750,8 @@
 </ds:datastoreItem>
 </file>
 
-<file path=customXml/itemProps2.xml><?xml version="1.0" encoding="utf-8"?>
-<ds:datastoreItem xmlns:ds="http://schemas.openxmlformats.org/officeDocument/2006/customXml" ds:itemID="{C1A3EDDC-E5EA-493F-AAC6-865331C0B6E1}">
-  <ds:schemaRefs>
-    <ds:schemaRef ds:uri="http://schemas.microsoft.com/sharepoint/v3/contenttype/forms"/>
-  </ds:schemaRefs>
-</ds:datastoreItem>
-</file>
-
-<file path=customXml/itemProps3.xml><?xml version="1.0" encoding="utf-8"?>
-<ds:datastoreItem xmlns:ds="http://schemas.openxmlformats.org/officeDocument/2006/customXml" ds:itemID="{2DE69C9F-4836-4D3D-B85F-85F6DC95E700}">
-  <ds:schemaRefs>
-    <ds:schemaRef ds:uri="http://schemas.microsoft.com/office/2006/metadata/properties"/>
-    <ds:schemaRef ds:uri="http://schemas.microsoft.com/office/infopath/2007/PartnerControls"/>
-    <ds:schemaRef ds:uri="8705a942-e5db-4cd8-aa04-3d05d9821361"/>
-    <ds:schemaRef ds:uri="19be1436-59e7-4d42-adcd-ade3845f4aa3"/>
-  </ds:schemaRefs>
-</ds:datastoreItem>
-</file>
-
 <file path=customXml/itemProps4.xml><?xml version="1.0" encoding="utf-8"?>
-<ds:datastoreItem xmlns:ds="http://schemas.openxmlformats.org/officeDocument/2006/customXml" ds:itemID="{50369DEC-84C0-044A-9EF0-B37B2382EFDF}">
+<ds:datastoreItem xmlns:ds="http://schemas.openxmlformats.org/officeDocument/2006/customXml" ds:itemID="{7ECEDB0A-2BD3-419A-A488-347A7C6AD402}">
   <ds:schemaRefs>
     <ds:schemaRef ds:uri="http://schemas.openxmlformats.org/officeDocument/2006/bibliography"/>
   </ds:schemaRefs>

</xml_diff>